<commit_message>
Enhanced Project History UI
</commit_message>
<xml_diff>
--- a/TAOA User Flow.docx
+++ b/TAOA User Flow.docx
@@ -8,126 +8,138 @@
         <w:rPr>
           <w:rFonts w:ascii="Arial" w:hAnsi="Arial" w:cs="Arial"/>
           <w:b/>
-          <w:i/>
-          <w:sz w:val="36"/>
-          <w:szCs w:val="36"/>
-          <w:u w:val="single"/>
+          <w:sz w:val="28"/>
+          <w:szCs w:val="28"/>
         </w:rPr>
       </w:pPr>
       <w:r>
         <w:rPr>
           <w:rFonts w:ascii="Arial" w:hAnsi="Arial" w:cs="Arial"/>
           <w:b/>
-          <w:i/>
-          <w:sz w:val="36"/>
-          <w:szCs w:val="36"/>
-          <w:u w:val="single"/>
-        </w:rPr>
-        <w:t>TAOA</w:t>
+          <w:sz w:val="28"/>
+          <w:szCs w:val="28"/>
+        </w:rPr>
+        <w:t>TAOA - User Flow</w:t>
       </w:r>
     </w:p>
     <w:p>
       <w:pPr>
-        <w:pStyle w:val="ListParagraph"/>
-        <w:jc w:val="both"/>
-        <w:rPr>
-          <w:rFonts w:ascii="Arial" w:hAnsi="Arial" w:cs="Arial"/>
-          <w:sz w:val="24"/>
-          <w:szCs w:val="24"/>
-        </w:rPr>
-      </w:pPr>
+        <w:rPr>
+          <w:rFonts w:ascii="Arial" w:hAnsi="Arial" w:cs="Arial"/>
+          <w:sz w:val="24"/>
+          <w:szCs w:val="24"/>
+        </w:rPr>
+      </w:pPr>
+      <w:r>
+        <w:rPr>
+          <w:rFonts w:ascii="Arial" w:hAnsi="Arial" w:cs="Arial"/>
+          <w:sz w:val="24"/>
+          <w:szCs w:val="24"/>
+        </w:rPr>
+        <w:t>This document outlines the step-by-step user journey within the TAOA application, from initial access to rejection an</w:t>
+      </w:r>
+      <w:r>
+        <w:rPr>
+          <w:rFonts w:ascii="Arial" w:hAnsi="Arial" w:cs="Arial"/>
+          <w:sz w:val="24"/>
+          <w:szCs w:val="24"/>
+        </w:rPr>
+        <w:t>alysis and document management.</w:t>
+      </w:r>
+    </w:p>
+    <w:p>
+      <w:pPr>
+        <w:rPr>
+          <w:rFonts w:ascii="Arial" w:hAnsi="Arial" w:cs="Arial"/>
+          <w:b/>
+          <w:sz w:val="24"/>
+          <w:szCs w:val="24"/>
+        </w:rPr>
+      </w:pPr>
+      <w:r>
+        <w:rPr>
+          <w:rFonts w:ascii="Arial" w:hAnsi="Arial" w:cs="Arial"/>
+          <w:b/>
+          <w:sz w:val="24"/>
+          <w:szCs w:val="24"/>
+        </w:rPr>
+        <w:t>1. User Authentication</w:t>
+      </w:r>
+    </w:p>
+    <w:p>
+      <w:pPr>
+        <w:rPr>
+          <w:rFonts w:ascii="Arial" w:hAnsi="Arial" w:cs="Arial"/>
+          <w:sz w:val="24"/>
+          <w:szCs w:val="24"/>
+        </w:rPr>
+      </w:pPr>
+      <w:r>
+        <w:rPr>
+          <w:rFonts w:ascii="Arial" w:hAnsi="Arial" w:cs="Arial"/>
+          <w:sz w:val="24"/>
+          <w:szCs w:val="24"/>
+        </w:rPr>
+        <w:t>Objective: Secure user access to application features.</w:t>
+      </w:r>
     </w:p>
     <w:p>
       <w:pPr>
         <w:pStyle w:val="ListParagraph"/>
         <w:numPr>
           <w:ilvl w:val="0"/>
-          <w:numId w:val="14"/>
+          <w:numId w:val="22"/>
         </w:numPr>
-        <w:spacing w:before="100" w:beforeAutospacing="1" w:after="100" w:afterAutospacing="1" w:line="240" w:lineRule="auto"/>
-        <w:outlineLvl w:val="3"/>
-        <w:rPr>
-          <w:rFonts w:ascii="Arial" w:eastAsia="Times New Roman" w:hAnsi="Arial" w:cs="Arial"/>
-          <w:b/>
-          <w:bCs/>
+        <w:rPr>
+          <w:rFonts w:ascii="Arial" w:hAnsi="Arial" w:cs="Arial"/>
           <w:sz w:val="24"/>
           <w:szCs w:val="24"/>
         </w:rPr>
       </w:pPr>
       <w:r>
         <w:rPr>
-          <w:rFonts w:ascii="Arial" w:eastAsia="Times New Roman" w:hAnsi="Arial" w:cs="Arial"/>
-          <w:b/>
-          <w:bCs/>
-          <w:sz w:val="24"/>
-          <w:szCs w:val="24"/>
-        </w:rPr>
-        <w:t>User Authentication</w:t>
+          <w:rFonts w:ascii="Arial" w:hAnsi="Arial" w:cs="Arial"/>
+          <w:sz w:val="24"/>
+          <w:szCs w:val="24"/>
+        </w:rPr>
+        <w:t xml:space="preserve">Login / Register: </w:t>
       </w:r>
     </w:p>
     <w:p>
       <w:pPr>
+        <w:pStyle w:val="ListParagraph"/>
         <w:numPr>
           <w:ilvl w:val="0"/>
-          <w:numId w:val="5"/>
+          <w:numId w:val="23"/>
         </w:numPr>
-        <w:spacing w:before="100" w:beforeAutospacing="1" w:after="100" w:afterAutospacing="1" w:line="240" w:lineRule="auto"/>
-        <w:rPr>
-          <w:rFonts w:ascii="Arial" w:eastAsia="Times New Roman" w:hAnsi="Arial" w:cs="Arial"/>
+        <w:rPr>
+          <w:rFonts w:ascii="Arial" w:hAnsi="Arial" w:cs="Arial"/>
           <w:sz w:val="24"/>
           <w:szCs w:val="24"/>
         </w:rPr>
       </w:pPr>
       <w:r>
         <w:rPr>
-          <w:rFonts w:ascii="Arial" w:eastAsia="Times New Roman" w:hAnsi="Arial" w:cs="Arial"/>
-          <w:b/>
-          <w:bCs/>
-          <w:sz w:val="24"/>
-          <w:szCs w:val="24"/>
-        </w:rPr>
-        <w:t>Login / Register:</w:t>
+          <w:rFonts w:ascii="Arial" w:hAnsi="Arial" w:cs="Arial"/>
+          <w:sz w:val="24"/>
+          <w:szCs w:val="24"/>
+        </w:rPr>
+        <w:t>Users are required to either sign in to an existing account or create a new account to gain access to any application functionalities.</w:t>
       </w:r>
     </w:p>
     <w:p>
       <w:pPr>
-        <w:numPr>
-          <w:ilvl w:val="1"/>
-          <w:numId w:val="5"/>
-        </w:numPr>
-        <w:spacing w:before="100" w:beforeAutospacing="1" w:after="100" w:afterAutospacing="1" w:line="240" w:lineRule="auto"/>
-        <w:rPr>
-          <w:rFonts w:ascii="Arial" w:eastAsia="Times New Roman" w:hAnsi="Arial" w:cs="Arial"/>
+        <w:rPr>
+          <w:rFonts w:ascii="Arial" w:hAnsi="Arial" w:cs="Arial"/>
+          <w:b/>
           <w:sz w:val="24"/>
           <w:szCs w:val="24"/>
         </w:rPr>
       </w:pPr>
       <w:r>
         <w:rPr>
-          <w:rFonts w:ascii="Arial" w:eastAsia="Times New Roman" w:hAnsi="Arial" w:cs="Arial"/>
-          <w:sz w:val="24"/>
-          <w:szCs w:val="24"/>
-        </w:rPr>
-        <w:t>User must sign in or create an account to access application features.</w:t>
-      </w:r>
-    </w:p>
-    <w:p>
-      <w:pPr>
-        <w:spacing w:before="100" w:beforeAutospacing="1" w:after="100" w:afterAutospacing="1" w:line="240" w:lineRule="auto"/>
-        <w:outlineLvl w:val="3"/>
-        <w:rPr>
-          <w:rFonts w:ascii="Arial" w:eastAsia="Times New Roman" w:hAnsi="Arial" w:cs="Arial"/>
+          <w:rFonts w:ascii="Arial" w:hAnsi="Arial" w:cs="Arial"/>
           <w:b/>
-          <w:bCs/>
-          <w:sz w:val="24"/>
-          <w:szCs w:val="24"/>
-        </w:rPr>
-      </w:pPr>
-      <w:r>
-        <w:rPr>
-          <w:rFonts w:ascii="Arial" w:eastAsia="Times New Roman" w:hAnsi="Arial" w:cs="Arial"/>
-          <w:b/>
-          <w:bCs/>
           <w:sz w:val="24"/>
           <w:szCs w:val="24"/>
         </w:rPr>
@@ -136,22 +148,37 @@
     </w:p>
     <w:p>
       <w:pPr>
+        <w:rPr>
+          <w:rFonts w:ascii="Arial" w:hAnsi="Arial" w:cs="Arial"/>
+          <w:sz w:val="24"/>
+          <w:szCs w:val="24"/>
+        </w:rPr>
+      </w:pPr>
+      <w:r>
+        <w:rPr>
+          <w:rFonts w:ascii="Arial" w:hAnsi="Arial" w:cs="Arial"/>
+          <w:sz w:val="24"/>
+          <w:szCs w:val="24"/>
+        </w:rPr>
+        <w:t>Objective: Obtain essential patent application and rejection information.</w:t>
+      </w:r>
+    </w:p>
+    <w:p>
+      <w:pPr>
+        <w:pStyle w:val="ListParagraph"/>
         <w:numPr>
           <w:ilvl w:val="0"/>
-          <w:numId w:val="6"/>
+          <w:numId w:val="24"/>
         </w:numPr>
-        <w:spacing w:before="100" w:beforeAutospacing="1" w:after="100" w:afterAutospacing="1" w:line="240" w:lineRule="auto"/>
-        <w:rPr>
-          <w:rFonts w:ascii="Arial" w:eastAsia="Times New Roman" w:hAnsi="Arial" w:cs="Arial"/>
+        <w:rPr>
+          <w:rFonts w:ascii="Arial" w:hAnsi="Arial" w:cs="Arial"/>
           <w:sz w:val="24"/>
           <w:szCs w:val="24"/>
         </w:rPr>
       </w:pPr>
       <w:r>
         <w:rPr>
-          <w:rFonts w:ascii="Arial" w:eastAsia="Times New Roman" w:hAnsi="Arial" w:cs="Arial"/>
-          <w:b/>
-          <w:bCs/>
+          <w:rFonts w:ascii="Arial" w:hAnsi="Arial" w:cs="Arial"/>
           <w:sz w:val="24"/>
           <w:szCs w:val="24"/>
         </w:rPr>
@@ -160,82 +187,64 @@
     </w:p>
     <w:p>
       <w:pPr>
+        <w:pStyle w:val="ListParagraph"/>
         <w:numPr>
           <w:ilvl w:val="1"/>
-          <w:numId w:val="6"/>
+          <w:numId w:val="24"/>
         </w:numPr>
-        <w:spacing w:before="100" w:beforeAutospacing="1" w:after="100" w:afterAutospacing="1" w:line="240" w:lineRule="auto"/>
-        <w:rPr>
-          <w:rFonts w:ascii="Arial" w:eastAsia="Times New Roman" w:hAnsi="Arial" w:cs="Arial"/>
+        <w:rPr>
+          <w:rFonts w:ascii="Arial" w:hAnsi="Arial" w:cs="Arial"/>
           <w:sz w:val="24"/>
           <w:szCs w:val="24"/>
         </w:rPr>
       </w:pPr>
       <w:r>
         <w:rPr>
-          <w:rFonts w:ascii="Arial" w:eastAsia="Times New Roman" w:hAnsi="Arial" w:cs="Arial"/>
-          <w:sz w:val="24"/>
-          <w:szCs w:val="24"/>
-        </w:rPr>
-        <w:t>User enters the application number.</w:t>
+          <w:rFonts w:ascii="Arial" w:hAnsi="Arial" w:cs="Arial"/>
+          <w:sz w:val="24"/>
+          <w:szCs w:val="24"/>
+        </w:rPr>
+        <w:t>The user inputs a specific application number into a designated field.</w:t>
       </w:r>
     </w:p>
     <w:p>
       <w:pPr>
+        <w:pStyle w:val="ListParagraph"/>
         <w:numPr>
           <w:ilvl w:val="1"/>
-          <w:numId w:val="6"/>
+          <w:numId w:val="24"/>
         </w:numPr>
-        <w:spacing w:before="100" w:beforeAutospacing="1" w:after="100" w:afterAutospacing="1" w:line="240" w:lineRule="auto"/>
-        <w:rPr>
-          <w:rFonts w:ascii="Arial" w:eastAsia="Times New Roman" w:hAnsi="Arial" w:cs="Arial"/>
+        <w:rPr>
+          <w:rFonts w:ascii="Arial" w:hAnsi="Arial" w:cs="Arial"/>
           <w:sz w:val="24"/>
           <w:szCs w:val="24"/>
         </w:rPr>
       </w:pPr>
       <w:r>
         <w:rPr>
-          <w:rFonts w:ascii="Arial" w:eastAsia="Times New Roman" w:hAnsi="Arial" w:cs="Arial"/>
-          <w:sz w:val="24"/>
-          <w:szCs w:val="24"/>
-        </w:rPr>
-        <w:t xml:space="preserve">System uses the </w:t>
-      </w:r>
-      <w:r>
-        <w:rPr>
-          <w:rFonts w:ascii="Arial" w:eastAsia="Times New Roman" w:hAnsi="Arial" w:cs="Arial"/>
-          <w:sz w:val="24"/>
-          <w:szCs w:val="24"/>
-        </w:rPr>
-        <w:t>USPTO API</w:t>
-      </w:r>
-      <w:r>
-        <w:rPr>
-          <w:rFonts w:ascii="Arial" w:eastAsia="Times New Roman" w:hAnsi="Arial" w:cs="Arial"/>
-          <w:sz w:val="24"/>
-          <w:szCs w:val="24"/>
-        </w:rPr>
-        <w:t xml:space="preserve"> to fetch application data and rejections.</w:t>
+          <w:rFonts w:ascii="Arial" w:hAnsi="Arial" w:cs="Arial"/>
+          <w:sz w:val="24"/>
+          <w:szCs w:val="24"/>
+        </w:rPr>
+        <w:t>The system utilizes the USPTO API to retrieve all relevant application data, including historical rejections, associated with that number.</w:t>
       </w:r>
     </w:p>
     <w:p>
       <w:pPr>
+        <w:pStyle w:val="ListParagraph"/>
         <w:numPr>
           <w:ilvl w:val="0"/>
-          <w:numId w:val="6"/>
+          <w:numId w:val="24"/>
         </w:numPr>
-        <w:spacing w:before="100" w:beforeAutospacing="1" w:after="100" w:afterAutospacing="1" w:line="240" w:lineRule="auto"/>
-        <w:rPr>
-          <w:rFonts w:ascii="Arial" w:eastAsia="Times New Roman" w:hAnsi="Arial" w:cs="Arial"/>
+        <w:rPr>
+          <w:rFonts w:ascii="Arial" w:hAnsi="Arial" w:cs="Arial"/>
           <w:sz w:val="24"/>
           <w:szCs w:val="24"/>
         </w:rPr>
       </w:pPr>
       <w:r>
         <w:rPr>
-          <w:rFonts w:ascii="Arial" w:eastAsia="Times New Roman" w:hAnsi="Arial" w:cs="Arial"/>
-          <w:b/>
-          <w:bCs/>
+          <w:rFonts w:ascii="Arial" w:hAnsi="Arial" w:cs="Arial"/>
           <w:sz w:val="24"/>
           <w:szCs w:val="24"/>
         </w:rPr>
@@ -244,562 +253,721 @@
     </w:p>
     <w:p>
       <w:pPr>
+        <w:pStyle w:val="ListParagraph"/>
         <w:numPr>
           <w:ilvl w:val="1"/>
-          <w:numId w:val="6"/>
+          <w:numId w:val="24"/>
         </w:numPr>
-        <w:spacing w:before="100" w:beforeAutospacing="1" w:after="100" w:afterAutospacing="1" w:line="240" w:lineRule="auto"/>
-        <w:rPr>
-          <w:rFonts w:ascii="Arial" w:eastAsia="Times New Roman" w:hAnsi="Arial" w:cs="Arial"/>
+        <w:rPr>
+          <w:rFonts w:ascii="Arial" w:hAnsi="Arial" w:cs="Arial"/>
           <w:sz w:val="24"/>
           <w:szCs w:val="24"/>
         </w:rPr>
       </w:pPr>
       <w:r>
         <w:rPr>
-          <w:rFonts w:ascii="Arial" w:eastAsia="Times New Roman" w:hAnsi="Arial" w:cs="Arial"/>
-          <w:sz w:val="24"/>
-          <w:szCs w:val="24"/>
-        </w:rPr>
-        <w:t>User uploads a rejection PDF.</w:t>
+          <w:rFonts w:ascii="Arial" w:hAnsi="Arial" w:cs="Arial"/>
+          <w:sz w:val="24"/>
+          <w:szCs w:val="24"/>
+        </w:rPr>
+        <w:t>The user uploads a rejection PDF document.</w:t>
       </w:r>
     </w:p>
     <w:p>
       <w:pPr>
+        <w:pStyle w:val="ListParagraph"/>
         <w:numPr>
           <w:ilvl w:val="1"/>
-          <w:numId w:val="6"/>
+          <w:numId w:val="24"/>
         </w:numPr>
-        <w:spacing w:before="100" w:beforeAutospacing="1" w:after="100" w:afterAutospacing="1" w:line="240" w:lineRule="auto"/>
-        <w:rPr>
-          <w:rFonts w:ascii="Arial" w:eastAsia="Times New Roman" w:hAnsi="Arial" w:cs="Arial"/>
+        <w:rPr>
+          <w:rFonts w:ascii="Arial" w:hAnsi="Arial" w:cs="Arial"/>
           <w:sz w:val="24"/>
           <w:szCs w:val="24"/>
         </w:rPr>
       </w:pPr>
       <w:r>
         <w:rPr>
-          <w:rFonts w:ascii="Arial" w:eastAsia="Times New Roman" w:hAnsi="Arial" w:cs="Arial"/>
-          <w:sz w:val="24"/>
-          <w:szCs w:val="24"/>
-        </w:rPr>
-        <w:t>System parses the document to extract rejection data.</w:t>
+          <w:rFonts w:ascii="Arial" w:hAnsi="Arial" w:cs="Arial"/>
+          <w:sz w:val="24"/>
+          <w:szCs w:val="24"/>
+        </w:rPr>
+        <w:t>The system automatically parses the uploaded document to extract and categorize all rejection data contained within.</w:t>
       </w:r>
     </w:p>
     <w:p>
       <w:pPr>
-        <w:spacing w:before="100" w:beforeAutospacing="1" w:after="100" w:afterAutospacing="1" w:line="240" w:lineRule="auto"/>
-        <w:outlineLvl w:val="3"/>
-        <w:rPr>
-          <w:rFonts w:ascii="Arial" w:eastAsia="Times New Roman" w:hAnsi="Arial" w:cs="Arial"/>
+        <w:rPr>
+          <w:rFonts w:ascii="Arial" w:hAnsi="Arial" w:cs="Arial"/>
           <w:b/>
-          <w:bCs/>
           <w:sz w:val="24"/>
           <w:szCs w:val="24"/>
         </w:rPr>
       </w:pPr>
       <w:r>
         <w:rPr>
-          <w:rFonts w:ascii="Arial" w:eastAsia="Times New Roman" w:hAnsi="Arial" w:cs="Arial"/>
+          <w:rFonts w:ascii="Arial" w:hAnsi="Arial" w:cs="Arial"/>
           <w:b/>
-          <w:bCs/>
-          <w:sz w:val="24"/>
-          <w:szCs w:val="24"/>
-        </w:rPr>
-        <w:t>3. Rejection Data Processing</w:t>
+          <w:sz w:val="24"/>
+          <w:szCs w:val="24"/>
+        </w:rPr>
+        <w:t>3. Rejection Data Processing &amp; Application Documents</w:t>
       </w:r>
     </w:p>
     <w:p>
       <w:pPr>
-        <w:numPr>
-          <w:ilvl w:val="0"/>
-          <w:numId w:val="7"/>
-        </w:numPr>
-        <w:spacing w:before="100" w:beforeAutospacing="1" w:after="100" w:afterAutospacing="1" w:line="240" w:lineRule="auto"/>
-        <w:rPr>
-          <w:rFonts w:ascii="Arial" w:eastAsia="Times New Roman" w:hAnsi="Arial" w:cs="Arial"/>
+        <w:rPr>
+          <w:rFonts w:ascii="Arial" w:hAnsi="Arial" w:cs="Arial"/>
           <w:sz w:val="24"/>
           <w:szCs w:val="24"/>
         </w:rPr>
       </w:pPr>
       <w:r>
         <w:rPr>
-          <w:rFonts w:ascii="Arial" w:eastAsia="Times New Roman" w:hAnsi="Arial" w:cs="Arial"/>
-          <w:sz w:val="24"/>
-          <w:szCs w:val="24"/>
-        </w:rPr>
-        <w:t>Once data is fetched or uploaded:</w:t>
+          <w:rFonts w:ascii="Arial" w:hAnsi="Arial" w:cs="Arial"/>
+          <w:sz w:val="24"/>
+          <w:szCs w:val="24"/>
+        </w:rPr>
+        <w:t>Objective: Consolidate and prepare rejection data for analysis, and gather necessary claim and reference documents.</w:t>
       </w:r>
     </w:p>
     <w:p>
       <w:pPr>
+        <w:pStyle w:val="ListParagraph"/>
         <w:numPr>
-          <w:ilvl w:val="1"/>
-          <w:numId w:val="7"/>
+          <w:ilvl w:val="0"/>
+          <w:numId w:val="26"/>
         </w:numPr>
-        <w:spacing w:before="100" w:beforeAutospacing="1" w:after="100" w:afterAutospacing="1" w:line="240" w:lineRule="auto"/>
-        <w:rPr>
-          <w:rFonts w:ascii="Arial" w:eastAsia="Times New Roman" w:hAnsi="Arial" w:cs="Arial"/>
+        <w:rPr>
+          <w:rFonts w:ascii="Arial" w:hAnsi="Arial" w:cs="Arial"/>
           <w:sz w:val="24"/>
           <w:szCs w:val="24"/>
         </w:rPr>
       </w:pPr>
       <w:r>
         <w:rPr>
-          <w:rFonts w:ascii="Arial" w:eastAsia="Times New Roman" w:hAnsi="Arial" w:cs="Arial"/>
-          <w:sz w:val="24"/>
-          <w:szCs w:val="24"/>
-        </w:rPr>
-        <w:t xml:space="preserve">All </w:t>
-      </w:r>
-      <w:r>
-        <w:rPr>
-          <w:rFonts w:ascii="Arial" w:eastAsia="Times New Roman" w:hAnsi="Arial" w:cs="Arial"/>
-          <w:b/>
-          <w:bCs/>
-          <w:sz w:val="24"/>
-          <w:szCs w:val="24"/>
-        </w:rPr>
-        <w:t>rejections</w:t>
-      </w:r>
-      <w:r>
-        <w:rPr>
-          <w:rFonts w:ascii="Arial" w:eastAsia="Times New Roman" w:hAnsi="Arial" w:cs="Arial"/>
-          <w:sz w:val="24"/>
-          <w:szCs w:val="24"/>
-        </w:rPr>
-        <w:t xml:space="preserve"> for the application are listed.</w:t>
+          <w:rFonts w:ascii="Arial" w:hAnsi="Arial" w:cs="Arial"/>
+          <w:sz w:val="24"/>
+          <w:szCs w:val="24"/>
+        </w:rPr>
+        <w:t>Once application data is successfully fetched or uploaded:</w:t>
       </w:r>
     </w:p>
     <w:p>
       <w:pPr>
-        <w:spacing w:before="100" w:beforeAutospacing="1" w:after="100" w:afterAutospacing="1" w:line="240" w:lineRule="auto"/>
-        <w:outlineLvl w:val="3"/>
-        <w:rPr>
-          <w:rFonts w:ascii="Arial" w:eastAsia="Times New Roman" w:hAnsi="Arial" w:cs="Arial"/>
+        <w:pStyle w:val="ListParagraph"/>
+        <w:numPr>
+          <w:ilvl w:val="1"/>
+          <w:numId w:val="24"/>
+        </w:numPr>
+        <w:rPr>
+          <w:rFonts w:ascii="Arial" w:hAnsi="Arial" w:cs="Arial"/>
+          <w:sz w:val="24"/>
+          <w:szCs w:val="24"/>
+        </w:rPr>
+      </w:pPr>
+      <w:r>
+        <w:rPr>
+          <w:rFonts w:ascii="Arial" w:hAnsi="Arial" w:cs="Arial"/>
+          <w:sz w:val="24"/>
+          <w:szCs w:val="24"/>
+        </w:rPr>
+        <w:t>All rejections associated with the application are presented in a clear, sortable list.</w:t>
+      </w:r>
+    </w:p>
+    <w:p>
+      <w:pPr>
+        <w:pStyle w:val="ListParagraph"/>
+        <w:numPr>
+          <w:ilvl w:val="0"/>
+          <w:numId w:val="26"/>
+        </w:numPr>
+        <w:rPr>
+          <w:rFonts w:ascii="Arial" w:hAnsi="Arial" w:cs="Arial"/>
+          <w:sz w:val="24"/>
+          <w:szCs w:val="24"/>
+        </w:rPr>
+      </w:pPr>
+      <w:r>
+        <w:rPr>
+          <w:rFonts w:ascii="Arial" w:hAnsi="Arial" w:cs="Arial"/>
+          <w:sz w:val="24"/>
+          <w:szCs w:val="24"/>
+        </w:rPr>
+        <w:t>Application Document Acquisition (Conditional):</w:t>
+      </w:r>
+    </w:p>
+    <w:p>
+      <w:pPr>
+        <w:pStyle w:val="ListParagraph"/>
+        <w:numPr>
+          <w:ilvl w:val="0"/>
+          <w:numId w:val="28"/>
+        </w:numPr>
+        <w:rPr>
+          <w:rFonts w:ascii="Arial" w:hAnsi="Arial" w:cs="Arial"/>
+          <w:sz w:val="24"/>
+          <w:szCs w:val="24"/>
+        </w:rPr>
+      </w:pPr>
+      <w:r>
+        <w:rPr>
+          <w:rFonts w:ascii="Arial" w:hAnsi="Arial" w:cs="Arial"/>
+          <w:sz w:val="24"/>
+          <w:szCs w:val="24"/>
+        </w:rPr>
+        <w:t xml:space="preserve">If it is the first rejection for the application: </w:t>
+      </w:r>
+    </w:p>
+    <w:p>
+      <w:pPr>
+        <w:pStyle w:val="ListParagraph"/>
+        <w:numPr>
+          <w:ilvl w:val="1"/>
+          <w:numId w:val="24"/>
+        </w:numPr>
+        <w:rPr>
+          <w:rFonts w:ascii="Arial" w:hAnsi="Arial" w:cs="Arial"/>
+          <w:sz w:val="24"/>
+          <w:szCs w:val="24"/>
+        </w:rPr>
+      </w:pPr>
+      <w:r>
+        <w:rPr>
+          <w:rFonts w:ascii="Arial" w:hAnsi="Arial" w:cs="Arial"/>
+          <w:sz w:val="24"/>
+          <w:szCs w:val="24"/>
+        </w:rPr>
+        <w:t>The system will directly fetch the latest claim file from USPTO using the SERP API.</w:t>
+      </w:r>
+    </w:p>
+    <w:p>
+      <w:pPr>
+        <w:pStyle w:val="ListParagraph"/>
+        <w:numPr>
+          <w:ilvl w:val="1"/>
+          <w:numId w:val="24"/>
+        </w:numPr>
+        <w:rPr>
+          <w:rFonts w:ascii="Arial" w:hAnsi="Arial" w:cs="Arial"/>
+          <w:sz w:val="24"/>
+          <w:szCs w:val="24"/>
+        </w:rPr>
+      </w:pPr>
+      <w:r>
+        <w:rPr>
+          <w:rFonts w:ascii="Arial" w:hAnsi="Arial" w:cs="Arial"/>
+          <w:sz w:val="24"/>
+          <w:szCs w:val="24"/>
+        </w:rPr>
+        <w:t>Concurrently, the system will attempt to fetch prior art and subject description from USPTO.</w:t>
+      </w:r>
+    </w:p>
+    <w:p>
+      <w:pPr>
+        <w:pStyle w:val="ListParagraph"/>
+        <w:numPr>
+          <w:ilvl w:val="1"/>
+          <w:numId w:val="24"/>
+        </w:numPr>
+        <w:rPr>
+          <w:rFonts w:ascii="Arial" w:hAnsi="Arial" w:cs="Arial"/>
+          <w:sz w:val="24"/>
+          <w:szCs w:val="24"/>
+        </w:rPr>
+      </w:pPr>
+      <w:r>
+        <w:rPr>
+          <w:rFonts w:ascii="Arial" w:hAnsi="Arial" w:cs="Arial"/>
+          <w:sz w:val="24"/>
+          <w:szCs w:val="24"/>
+        </w:rPr>
+        <w:t>Failure to retrieve any of these (latest claim, prior art, or subject description) will prevent the user from proceeding to the next steps.</w:t>
+      </w:r>
+    </w:p>
+    <w:p>
+      <w:pPr>
+        <w:pStyle w:val="ListParagraph"/>
+        <w:numPr>
+          <w:ilvl w:val="0"/>
+          <w:numId w:val="28"/>
+        </w:numPr>
+        <w:rPr>
+          <w:rFonts w:ascii="Arial" w:hAnsi="Arial" w:cs="Arial"/>
+          <w:sz w:val="24"/>
+          <w:szCs w:val="24"/>
+        </w:rPr>
+      </w:pPr>
+      <w:r>
+        <w:rPr>
+          <w:rFonts w:ascii="Arial" w:hAnsi="Arial" w:cs="Arial"/>
+          <w:sz w:val="24"/>
+          <w:szCs w:val="24"/>
+        </w:rPr>
+        <w:t xml:space="preserve">If it is </w:t>
+      </w:r>
+      <w:proofErr w:type="gramStart"/>
+      <w:r>
+        <w:rPr>
+          <w:rFonts w:ascii="Arial" w:hAnsi="Arial" w:cs="Arial"/>
+          <w:sz w:val="24"/>
+          <w:szCs w:val="24"/>
+        </w:rPr>
+        <w:t>NOT</w:t>
+      </w:r>
+      <w:proofErr w:type="gramEnd"/>
+      <w:r>
+        <w:rPr>
+          <w:rFonts w:ascii="Arial" w:hAnsi="Arial" w:cs="Arial"/>
+          <w:sz w:val="24"/>
+          <w:szCs w:val="24"/>
+        </w:rPr>
+        <w:t xml:space="preserve"> the first rejection for the application: </w:t>
+      </w:r>
+    </w:p>
+    <w:p>
+      <w:pPr>
+        <w:pStyle w:val="ListParagraph"/>
+        <w:numPr>
+          <w:ilvl w:val="0"/>
+          <w:numId w:val="29"/>
+        </w:numPr>
+        <w:rPr>
+          <w:rFonts w:ascii="Arial" w:hAnsi="Arial" w:cs="Arial"/>
+          <w:sz w:val="24"/>
+          <w:szCs w:val="24"/>
+        </w:rPr>
+      </w:pPr>
+      <w:r>
+        <w:rPr>
+          <w:rFonts w:ascii="Arial" w:hAnsi="Arial" w:cs="Arial"/>
+          <w:sz w:val="24"/>
+          <w:szCs w:val="24"/>
+        </w:rPr>
+        <w:t>The user is prompted to upload the latest claim file.</w:t>
+      </w:r>
+    </w:p>
+    <w:p>
+      <w:pPr>
+        <w:rPr>
+          <w:rFonts w:ascii="Arial" w:hAnsi="Arial" w:cs="Arial"/>
+          <w:sz w:val="24"/>
+          <w:szCs w:val="24"/>
+        </w:rPr>
+      </w:pPr>
+    </w:p>
+    <w:p>
+      <w:pPr>
+        <w:rPr>
+          <w:rFonts w:ascii="Arial" w:hAnsi="Arial" w:cs="Arial"/>
+          <w:sz w:val="24"/>
+          <w:szCs w:val="24"/>
+        </w:rPr>
+      </w:pPr>
+    </w:p>
+    <w:p>
+      <w:pPr>
+        <w:rPr>
+          <w:rFonts w:ascii="Arial" w:hAnsi="Arial" w:cs="Arial"/>
           <w:b/>
-          <w:bCs/>
           <w:sz w:val="24"/>
           <w:szCs w:val="24"/>
         </w:rPr>
       </w:pPr>
       <w:r>
         <w:rPr>
-          <w:rFonts w:ascii="Arial" w:eastAsia="Times New Roman" w:hAnsi="Arial" w:cs="Arial"/>
+          <w:rFonts w:ascii="Arial" w:hAnsi="Arial" w:cs="Arial"/>
           <w:b/>
-          <w:bCs/>
-          <w:sz w:val="24"/>
-          <w:szCs w:val="24"/>
-        </w:rPr>
+          <w:sz w:val="24"/>
+          <w:szCs w:val="24"/>
+        </w:rPr>
+        <w:lastRenderedPageBreak/>
         <w:t>4. Docket Management</w:t>
       </w:r>
     </w:p>
     <w:p>
       <w:pPr>
-        <w:numPr>
-          <w:ilvl w:val="0"/>
-          <w:numId w:val="8"/>
-        </w:numPr>
-        <w:spacing w:before="100" w:beforeAutospacing="1" w:after="100" w:afterAutospacing="1" w:line="240" w:lineRule="auto"/>
-        <w:rPr>
-          <w:rFonts w:ascii="Arial" w:eastAsia="Times New Roman" w:hAnsi="Arial" w:cs="Arial"/>
+        <w:rPr>
+          <w:rFonts w:ascii="Arial" w:hAnsi="Arial" w:cs="Arial"/>
           <w:sz w:val="24"/>
           <w:szCs w:val="24"/>
         </w:rPr>
       </w:pPr>
       <w:r>
         <w:rPr>
-          <w:rFonts w:ascii="Arial" w:eastAsia="Times New Roman" w:hAnsi="Arial" w:cs="Arial"/>
-          <w:sz w:val="24"/>
-          <w:szCs w:val="24"/>
-        </w:rPr>
-        <w:t xml:space="preserve">For </w:t>
-      </w:r>
-      <w:r>
-        <w:rPr>
-          <w:rFonts w:ascii="Arial" w:eastAsia="Times New Roman" w:hAnsi="Arial" w:cs="Arial"/>
-          <w:b/>
-          <w:bCs/>
-          <w:sz w:val="24"/>
-          <w:szCs w:val="24"/>
-        </w:rPr>
-        <w:t>each rejection</w:t>
-      </w:r>
-      <w:r>
-        <w:rPr>
-          <w:rFonts w:ascii="Arial" w:eastAsia="Times New Roman" w:hAnsi="Arial" w:cs="Arial"/>
-          <w:b/>
-          <w:bCs/>
-          <w:sz w:val="24"/>
-          <w:szCs w:val="24"/>
-        </w:rPr>
-        <w:t xml:space="preserve"> that is either 102 or 103</w:t>
-      </w:r>
-      <w:r>
-        <w:rPr>
-          <w:rFonts w:ascii="Arial" w:eastAsia="Times New Roman" w:hAnsi="Arial" w:cs="Arial"/>
-          <w:sz w:val="24"/>
-          <w:szCs w:val="24"/>
-        </w:rPr>
-        <w:t>, show:</w:t>
+          <w:rFonts w:ascii="Arial" w:hAnsi="Arial" w:cs="Arial"/>
+          <w:sz w:val="24"/>
+          <w:szCs w:val="24"/>
+        </w:rPr>
+        <w:t>Objective: Initiate or resume analysis for specific rejections.</w:t>
       </w:r>
     </w:p>
     <w:p>
       <w:pPr>
+        <w:pStyle w:val="ListParagraph"/>
         <w:numPr>
-          <w:ilvl w:val="1"/>
-          <w:numId w:val="8"/>
+          <w:ilvl w:val="0"/>
+          <w:numId w:val="30"/>
         </w:numPr>
-        <w:spacing w:before="100" w:beforeAutospacing="1" w:after="100" w:afterAutospacing="1" w:line="240" w:lineRule="auto"/>
-        <w:rPr>
-          <w:rFonts w:ascii="Arial" w:eastAsia="Times New Roman" w:hAnsi="Arial" w:cs="Arial"/>
+        <w:rPr>
+          <w:rFonts w:ascii="Arial" w:hAnsi="Arial" w:cs="Arial"/>
           <w:sz w:val="24"/>
           <w:szCs w:val="24"/>
         </w:rPr>
       </w:pPr>
       <w:r>
         <w:rPr>
-          <w:rFonts w:ascii="Arial" w:eastAsia="Times New Roman" w:hAnsi="Arial" w:cs="Arial"/>
-          <w:b/>
-          <w:bCs/>
-          <w:sz w:val="24"/>
-          <w:szCs w:val="24"/>
-        </w:rPr>
-        <w:t>Begin Analysis</w:t>
-      </w:r>
-      <w:r>
-        <w:rPr>
-          <w:rFonts w:ascii="Arial" w:eastAsia="Times New Roman" w:hAnsi="Arial" w:cs="Arial"/>
-          <w:sz w:val="24"/>
-          <w:szCs w:val="24"/>
-        </w:rPr>
-        <w:t xml:space="preserve"> button:</w:t>
+          <w:rFonts w:ascii="Arial" w:hAnsi="Arial" w:cs="Arial"/>
+          <w:sz w:val="24"/>
+          <w:szCs w:val="24"/>
+        </w:rPr>
+        <w:t>For each rejection identified as either 102 (Anticipation) or 103 (Obviousness), the following options are displayed:</w:t>
       </w:r>
     </w:p>
     <w:p>
       <w:pPr>
+        <w:pStyle w:val="ListParagraph"/>
         <w:numPr>
-          <w:ilvl w:val="2"/>
-          <w:numId w:val="8"/>
+          <w:ilvl w:val="0"/>
+          <w:numId w:val="31"/>
         </w:numPr>
-        <w:spacing w:before="100" w:beforeAutospacing="1" w:after="100" w:afterAutospacing="1" w:line="240" w:lineRule="auto"/>
-        <w:rPr>
-          <w:rFonts w:ascii="Arial" w:eastAsia="Times New Roman" w:hAnsi="Arial" w:cs="Arial"/>
+        <w:rPr>
+          <w:rFonts w:ascii="Arial" w:hAnsi="Arial" w:cs="Arial"/>
           <w:sz w:val="24"/>
           <w:szCs w:val="24"/>
         </w:rPr>
       </w:pPr>
       <w:r>
         <w:rPr>
-          <w:rFonts w:ascii="Arial" w:eastAsia="Times New Roman" w:hAnsi="Arial" w:cs="Arial"/>
-          <w:sz w:val="24"/>
-          <w:szCs w:val="24"/>
-        </w:rPr>
-        <w:t>If no docket exists for that rejection.</w:t>
+          <w:rFonts w:ascii="Arial" w:hAnsi="Arial" w:cs="Arial"/>
+          <w:sz w:val="24"/>
+          <w:szCs w:val="24"/>
+        </w:rPr>
+        <w:t>"Begin Analysis" Button:</w:t>
       </w:r>
     </w:p>
     <w:p>
       <w:pPr>
+        <w:pStyle w:val="ListParagraph"/>
         <w:numPr>
           <w:ilvl w:val="2"/>
-          <w:numId w:val="8"/>
+          <w:numId w:val="23"/>
         </w:numPr>
-        <w:spacing w:before="100" w:beforeAutospacing="1" w:after="100" w:afterAutospacing="1" w:line="240" w:lineRule="auto"/>
-        <w:rPr>
-          <w:rFonts w:ascii="Arial" w:eastAsia="Times New Roman" w:hAnsi="Arial" w:cs="Arial"/>
+        <w:rPr>
+          <w:rFonts w:ascii="Arial" w:hAnsi="Arial" w:cs="Arial"/>
           <w:sz w:val="24"/>
           <w:szCs w:val="24"/>
         </w:rPr>
       </w:pPr>
       <w:r>
         <w:rPr>
-          <w:rFonts w:ascii="Arial" w:eastAsia="Times New Roman" w:hAnsi="Arial" w:cs="Arial"/>
-          <w:sz w:val="24"/>
-          <w:szCs w:val="24"/>
-        </w:rPr>
-        <w:t>Clicking it creates a docket to begin working on that rejection.</w:t>
+          <w:rFonts w:ascii="Arial" w:hAnsi="Arial" w:cs="Arial"/>
+          <w:sz w:val="24"/>
+          <w:szCs w:val="24"/>
+        </w:rPr>
+        <w:t>Condition: This button is displayed only if no docket currently exists for that specific rejection.</w:t>
       </w:r>
     </w:p>
     <w:p>
       <w:pPr>
+        <w:pStyle w:val="ListParagraph"/>
         <w:numPr>
-          <w:ilvl w:val="1"/>
-          <w:numId w:val="8"/>
+          <w:ilvl w:val="2"/>
+          <w:numId w:val="23"/>
         </w:numPr>
-        <w:spacing w:before="100" w:beforeAutospacing="1" w:after="100" w:afterAutospacing="1" w:line="240" w:lineRule="auto"/>
-        <w:rPr>
-          <w:rFonts w:ascii="Arial" w:eastAsia="Times New Roman" w:hAnsi="Arial" w:cs="Arial"/>
+        <w:rPr>
+          <w:rFonts w:ascii="Arial" w:hAnsi="Arial" w:cs="Arial"/>
           <w:sz w:val="24"/>
           <w:szCs w:val="24"/>
         </w:rPr>
       </w:pPr>
       <w:r>
         <w:rPr>
-          <w:rFonts w:ascii="Arial" w:eastAsia="Times New Roman" w:hAnsi="Arial" w:cs="Arial"/>
-          <w:b/>
-          <w:bCs/>
-          <w:sz w:val="24"/>
-          <w:szCs w:val="24"/>
-        </w:rPr>
-        <w:t>View Analysis</w:t>
-      </w:r>
-      <w:r>
-        <w:rPr>
-          <w:rFonts w:ascii="Arial" w:eastAsia="Times New Roman" w:hAnsi="Arial" w:cs="Arial"/>
-          <w:sz w:val="24"/>
-          <w:szCs w:val="24"/>
-        </w:rPr>
-        <w:t xml:space="preserve"> button:</w:t>
+          <w:rFonts w:ascii="Arial" w:hAnsi="Arial" w:cs="Arial"/>
+          <w:sz w:val="24"/>
+          <w:szCs w:val="24"/>
+        </w:rPr>
+        <w:t>Action: Clicking this button creates a new docket, allowing the user to commence the analysis process for that rejection.</w:t>
       </w:r>
     </w:p>
     <w:p>
       <w:pPr>
+        <w:pStyle w:val="ListParagraph"/>
         <w:numPr>
-          <w:ilvl w:val="2"/>
-          <w:numId w:val="8"/>
+          <w:ilvl w:val="0"/>
+          <w:numId w:val="31"/>
         </w:numPr>
-        <w:spacing w:before="100" w:beforeAutospacing="1" w:after="100" w:afterAutospacing="1" w:line="240" w:lineRule="auto"/>
-        <w:rPr>
-          <w:rFonts w:ascii="Arial" w:eastAsia="Times New Roman" w:hAnsi="Arial" w:cs="Arial"/>
+        <w:rPr>
+          <w:rFonts w:ascii="Arial" w:hAnsi="Arial" w:cs="Arial"/>
           <w:sz w:val="24"/>
           <w:szCs w:val="24"/>
         </w:rPr>
       </w:pPr>
       <w:r>
         <w:rPr>
-          <w:rFonts w:ascii="Arial" w:eastAsia="Times New Roman" w:hAnsi="Arial" w:cs="Arial"/>
-          <w:sz w:val="24"/>
-          <w:szCs w:val="24"/>
-        </w:rPr>
-        <w:t>If a docket already exists.</w:t>
+          <w:rFonts w:ascii="Arial" w:hAnsi="Arial" w:cs="Arial"/>
+          <w:sz w:val="24"/>
+          <w:szCs w:val="24"/>
+        </w:rPr>
+        <w:t>"View Analysis" Button:</w:t>
       </w:r>
     </w:p>
     <w:p>
       <w:pPr>
+        <w:pStyle w:val="ListParagraph"/>
         <w:numPr>
-          <w:ilvl w:val="2"/>
-          <w:numId w:val="8"/>
+          <w:ilvl w:val="0"/>
+          <w:numId w:val="33"/>
         </w:numPr>
-        <w:spacing w:before="100" w:beforeAutospacing="1" w:after="100" w:afterAutospacing="1" w:line="240" w:lineRule="auto"/>
-        <w:rPr>
-          <w:rFonts w:ascii="Arial" w:eastAsia="Times New Roman" w:hAnsi="Arial" w:cs="Arial"/>
+        <w:rPr>
+          <w:rFonts w:ascii="Arial" w:hAnsi="Arial" w:cs="Arial"/>
           <w:sz w:val="24"/>
           <w:szCs w:val="24"/>
         </w:rPr>
       </w:pPr>
       <w:r>
         <w:rPr>
-          <w:rFonts w:ascii="Arial" w:eastAsia="Times New Roman" w:hAnsi="Arial" w:cs="Arial"/>
-          <w:sz w:val="24"/>
-          <w:szCs w:val="24"/>
-        </w:rPr>
-        <w:t>Clicking it navigates to the existing docket details.</w:t>
+          <w:rFonts w:ascii="Arial" w:hAnsi="Arial" w:cs="Arial"/>
+          <w:sz w:val="24"/>
+          <w:szCs w:val="24"/>
+        </w:rPr>
+        <w:t>Condition: This button is displayed if a docket already exists for that specific rejection.</w:t>
       </w:r>
     </w:p>
     <w:p>
       <w:pPr>
-        <w:spacing w:before="100" w:beforeAutospacing="1" w:after="100" w:afterAutospacing="1" w:line="240" w:lineRule="auto"/>
-        <w:outlineLvl w:val="3"/>
-        <w:rPr>
-          <w:rFonts w:ascii="Arial" w:eastAsia="Times New Roman" w:hAnsi="Arial" w:cs="Arial"/>
-          <w:b/>
-          <w:bCs/>
+        <w:pStyle w:val="ListParagraph"/>
+        <w:numPr>
+          <w:ilvl w:val="0"/>
+          <w:numId w:val="33"/>
+        </w:numPr>
+        <w:rPr>
+          <w:rFonts w:ascii="Arial" w:hAnsi="Arial" w:cs="Arial"/>
           <w:sz w:val="24"/>
           <w:szCs w:val="24"/>
         </w:rPr>
       </w:pPr>
       <w:r>
         <w:rPr>
-          <w:rFonts w:ascii="Arial" w:eastAsia="Times New Roman" w:hAnsi="Arial" w:cs="Arial"/>
-          <w:b/>
-          <w:bCs/>
-          <w:sz w:val="24"/>
-          <w:szCs w:val="24"/>
-        </w:rPr>
-        <w:t>5. Amended Claims Handling (Multi-Rejection Cases)</w:t>
+          <w:rFonts w:ascii="Arial" w:hAnsi="Arial" w:cs="Arial"/>
+          <w:sz w:val="24"/>
+          <w:szCs w:val="24"/>
+        </w:rPr>
+        <w:t>Action: Clicking this button navigates the user directly to the existing docket details, enabling them to continue or review the ongoing analysis.</w:t>
       </w:r>
     </w:p>
     <w:p>
       <w:pPr>
+        <w:pStyle w:val="ListParagraph"/>
         <w:numPr>
           <w:ilvl w:val="0"/>
-          <w:numId w:val="9"/>
+          <w:numId w:val="30"/>
         </w:numPr>
-        <w:spacing w:before="100" w:beforeAutospacing="1" w:after="100" w:afterAutospacing="1" w:line="240" w:lineRule="auto"/>
-        <w:rPr>
-          <w:rFonts w:ascii="Arial" w:eastAsia="Times New Roman" w:hAnsi="Arial" w:cs="Arial"/>
+        <w:rPr>
+          <w:rFonts w:ascii="Arial" w:hAnsi="Arial" w:cs="Arial"/>
           <w:sz w:val="24"/>
           <w:szCs w:val="24"/>
         </w:rPr>
       </w:pPr>
       <w:r>
         <w:rPr>
-          <w:rFonts w:ascii="Arial" w:eastAsia="Times New Roman" w:hAnsi="Arial" w:cs="Arial"/>
-          <w:sz w:val="24"/>
-          <w:szCs w:val="24"/>
-        </w:rPr>
-        <w:t xml:space="preserve">If the </w:t>
-      </w:r>
-      <w:r>
-        <w:rPr>
-          <w:rFonts w:ascii="Arial" w:eastAsia="Times New Roman" w:hAnsi="Arial" w:cs="Arial"/>
-          <w:b/>
-          <w:bCs/>
-          <w:sz w:val="24"/>
-          <w:szCs w:val="24"/>
-        </w:rPr>
-        <w:t>application has multiple rejections</w:t>
-      </w:r>
-      <w:r>
-        <w:rPr>
-          <w:rFonts w:ascii="Arial" w:eastAsia="Times New Roman" w:hAnsi="Arial" w:cs="Arial"/>
-          <w:sz w:val="24"/>
-          <w:szCs w:val="24"/>
-        </w:rPr>
-        <w:t>:</w:t>
+          <w:rFonts w:ascii="Arial" w:hAnsi="Arial" w:cs="Arial"/>
+          <w:sz w:val="24"/>
+          <w:szCs w:val="24"/>
+        </w:rPr>
+        <w:t>Post-Docket Initiation:</w:t>
       </w:r>
     </w:p>
     <w:p>
       <w:pPr>
+        <w:pStyle w:val="ListParagraph"/>
         <w:numPr>
-          <w:ilvl w:val="1"/>
-          <w:numId w:val="9"/>
+          <w:ilvl w:val="0"/>
+          <w:numId w:val="34"/>
         </w:numPr>
-        <w:spacing w:before="100" w:beforeAutospacing="1" w:after="100" w:afterAutospacing="1" w:line="240" w:lineRule="auto"/>
-        <w:rPr>
-          <w:rFonts w:ascii="Arial" w:eastAsia="Times New Roman" w:hAnsi="Arial" w:cs="Arial"/>
+        <w:rPr>
+          <w:rFonts w:ascii="Arial" w:hAnsi="Arial" w:cs="Arial"/>
           <w:sz w:val="24"/>
           <w:szCs w:val="24"/>
         </w:rPr>
       </w:pPr>
       <w:r>
         <w:rPr>
-          <w:rFonts w:ascii="Arial" w:eastAsia="Times New Roman" w:hAnsi="Arial" w:cs="Arial"/>
-          <w:sz w:val="24"/>
-          <w:szCs w:val="24"/>
-        </w:rPr>
-        <w:t>When user views any docket:</w:t>
+          <w:rFonts w:ascii="Arial" w:hAnsi="Arial" w:cs="Arial"/>
+          <w:sz w:val="24"/>
+          <w:szCs w:val="24"/>
+        </w:rPr>
+        <w:t>After a user begins analyzing a rejection, they are presented with 5 distinct options for different types of analysis, tailored to the rejection type. (Specific analysis options would be detailed in a subsequent flow).</w:t>
       </w:r>
     </w:p>
     <w:p>
       <w:pPr>
+        <w:pStyle w:val="ListParagraph"/>
         <w:numPr>
-          <w:ilvl w:val="2"/>
-          <w:numId w:val="9"/>
+          <w:ilvl w:val="0"/>
+          <w:numId w:val="30"/>
         </w:numPr>
-        <w:spacing w:before="100" w:beforeAutospacing="1" w:after="100" w:afterAutospacing="1" w:line="240" w:lineRule="auto"/>
-        <w:rPr>
-          <w:rFonts w:ascii="Arial" w:eastAsia="Times New Roman" w:hAnsi="Arial" w:cs="Arial"/>
+        <w:rPr>
+          <w:rFonts w:ascii="Arial" w:hAnsi="Arial" w:cs="Arial"/>
           <w:sz w:val="24"/>
           <w:szCs w:val="24"/>
         </w:rPr>
       </w:pPr>
       <w:r>
         <w:rPr>
-          <w:rFonts w:ascii="Arial" w:eastAsia="Times New Roman" w:hAnsi="Arial" w:cs="Arial"/>
-          <w:sz w:val="24"/>
-          <w:szCs w:val="24"/>
-        </w:rPr>
-        <w:t xml:space="preserve">A modal will appear </w:t>
-      </w:r>
-      <w:r>
-        <w:rPr>
-          <w:rFonts w:ascii="Arial" w:eastAsia="Times New Roman" w:hAnsi="Arial" w:cs="Arial"/>
-          <w:b/>
-          <w:bCs/>
-          <w:sz w:val="24"/>
-          <w:szCs w:val="24"/>
-        </w:rPr>
-        <w:t>asking to upload amended claims</w:t>
-      </w:r>
-      <w:r>
-        <w:rPr>
-          <w:rFonts w:ascii="Arial" w:eastAsia="Times New Roman" w:hAnsi="Arial" w:cs="Arial"/>
-          <w:sz w:val="24"/>
-          <w:szCs w:val="24"/>
-        </w:rPr>
-        <w:t>.</w:t>
+          <w:rFonts w:ascii="Arial" w:hAnsi="Arial" w:cs="Arial"/>
+          <w:sz w:val="24"/>
+          <w:szCs w:val="24"/>
+        </w:rPr>
+        <w:t>Analysis Completion &amp; Options:</w:t>
       </w:r>
     </w:p>
     <w:p>
       <w:pPr>
+        <w:pStyle w:val="ListParagraph"/>
         <w:numPr>
-          <w:ilvl w:val="3"/>
-          <w:numId w:val="9"/>
+          <w:ilvl w:val="0"/>
+          <w:numId w:val="35"/>
         </w:numPr>
-        <w:spacing w:before="100" w:beforeAutospacing="1" w:after="100" w:afterAutospacing="1" w:line="240" w:lineRule="auto"/>
-        <w:rPr>
-          <w:rFonts w:ascii="Arial" w:eastAsia="Times New Roman" w:hAnsi="Arial" w:cs="Arial"/>
+        <w:rPr>
+          <w:rFonts w:ascii="Arial" w:hAnsi="Arial" w:cs="Arial"/>
           <w:sz w:val="24"/>
           <w:szCs w:val="24"/>
         </w:rPr>
       </w:pPr>
       <w:r>
         <w:rPr>
-          <w:rFonts w:ascii="Arial" w:eastAsia="Times New Roman" w:hAnsi="Arial" w:cs="Arial"/>
-          <w:sz w:val="24"/>
-          <w:szCs w:val="24"/>
-        </w:rPr>
-        <w:t>This is required because SERP API only provides initial claims.</w:t>
+          <w:rFonts w:ascii="Arial" w:hAnsi="Arial" w:cs="Arial"/>
+          <w:sz w:val="24"/>
+          <w:szCs w:val="24"/>
+        </w:rPr>
+        <w:t xml:space="preserve">Upon successful completion of the rejection analysis: </w:t>
       </w:r>
     </w:p>
     <w:p>
       <w:pPr>
+        <w:pStyle w:val="ListParagraph"/>
         <w:numPr>
-          <w:ilvl w:val="0"/>
-          <w:numId w:val="9"/>
+          <w:ilvl w:val="1"/>
+          <w:numId w:val="34"/>
         </w:numPr>
-        <w:spacing w:before="100" w:beforeAutospacing="1" w:after="100" w:afterAutospacing="1" w:line="240" w:lineRule="auto"/>
-        <w:rPr>
-          <w:rFonts w:ascii="Times New Roman" w:eastAsia="Times New Roman" w:hAnsi="Times New Roman" w:cs="Times New Roman"/>
+        <w:rPr>
+          <w:rFonts w:ascii="Arial" w:hAnsi="Arial" w:cs="Arial"/>
           <w:sz w:val="24"/>
           <w:szCs w:val="24"/>
         </w:rPr>
       </w:pPr>
       <w:r>
         <w:rPr>
-          <w:rFonts w:ascii="Arial" w:eastAsia="Times New Roman" w:hAnsi="Arial" w:cs="Arial"/>
-          <w:sz w:val="24"/>
-          <w:szCs w:val="24"/>
-        </w:rPr>
-        <w:t xml:space="preserve">Upload only </w:t>
+          <w:rFonts w:ascii="Arial" w:hAnsi="Arial" w:cs="Arial"/>
+          <w:sz w:val="24"/>
+          <w:szCs w:val="24"/>
+        </w:rPr>
+        <w:t>The user has the option to "Reanalyze" the rejection, allowing for further refinement or alternative approaches.</w:t>
       </w:r>
-      <w:r>
-        <w:rPr>
-          <w:rFonts w:ascii="Arial" w:eastAsia="Times New Roman" w:hAnsi="Arial" w:cs="Arial"/>
-          <w:b/>
-          <w:bCs/>
-          <w:sz w:val="24"/>
-          <w:szCs w:val="24"/>
-        </w:rPr>
-        <w:t>once per application</w:t>
-      </w:r>
-      <w:r>
-        <w:rPr>
-          <w:rFonts w:ascii="Times New Roman" w:eastAsia="Times New Roman" w:hAnsi="Times New Roman" w:cs="Times New Roman"/>
-          <w:sz w:val="24"/>
-          <w:szCs w:val="24"/>
-        </w:rPr>
-        <w:t xml:space="preserve">, </w:t>
-      </w:r>
-      <w:r>
-        <w:rPr>
-          <w:rFonts w:ascii="Arial" w:eastAsia="Times New Roman" w:hAnsi="Arial" w:cs="Arial"/>
-          <w:sz w:val="24"/>
-          <w:szCs w:val="24"/>
-        </w:rPr>
-        <w:t>not per rejection</w:t>
-      </w:r>
-      <w:r>
-        <w:rPr>
-          <w:rFonts w:ascii="Times New Roman" w:eastAsia="Times New Roman" w:hAnsi="Times New Roman" w:cs="Times New Roman"/>
-          <w:sz w:val="24"/>
-          <w:szCs w:val="24"/>
-        </w:rPr>
-        <w:t>.</w:t>
-      </w:r>
+    </w:p>
+    <w:p>
+      <w:pPr>
+        <w:pStyle w:val="ListParagraph"/>
+        <w:numPr>
+          <w:ilvl w:val="1"/>
+          <w:numId w:val="34"/>
+        </w:numPr>
+        <w:rPr>
+          <w:rFonts w:ascii="Arial" w:hAnsi="Arial" w:cs="Arial"/>
+          <w:sz w:val="24"/>
+          <w:szCs w:val="24"/>
+        </w:rPr>
+      </w:pPr>
       <w:bookmarkStart w:id="0" w:name="_GoBack"/>
       <w:bookmarkEnd w:id="0"/>
+      <w:r>
+        <w:rPr>
+          <w:rFonts w:ascii="Arial" w:hAnsi="Arial" w:cs="Arial"/>
+          <w:sz w:val="24"/>
+          <w:szCs w:val="24"/>
+        </w:rPr>
+        <w:t>The user can also "Download the Amended File", presumably the outcome of their analysis and modifications.</w:t>
+      </w:r>
+    </w:p>
+    <w:p>
+      <w:pPr>
+        <w:rPr>
+          <w:rFonts w:ascii="Arial" w:hAnsi="Arial" w:cs="Arial"/>
+          <w:sz w:val="24"/>
+          <w:szCs w:val="24"/>
+        </w:rPr>
+      </w:pPr>
+      <w:r>
+        <w:rPr>
+          <w:rFonts w:ascii="Arial" w:hAnsi="Arial" w:cs="Arial"/>
+          <w:sz w:val="24"/>
+          <w:szCs w:val="24"/>
+        </w:rPr>
+        <w:t>________________________________________</w:t>
+      </w:r>
+    </w:p>
+    <w:p>
+      <w:pPr>
+        <w:rPr>
+          <w:rFonts w:ascii="Arial" w:hAnsi="Arial" w:cs="Arial"/>
+          <w:b/>
+          <w:sz w:val="24"/>
+          <w:szCs w:val="24"/>
+        </w:rPr>
+      </w:pPr>
+      <w:r>
+        <w:rPr>
+          <w:rFonts w:ascii="Arial" w:hAnsi="Arial" w:cs="Arial"/>
+          <w:b/>
+          <w:sz w:val="24"/>
+          <w:szCs w:val="24"/>
+        </w:rPr>
+        <w:t>5. Application History</w:t>
+      </w:r>
+    </w:p>
+    <w:p>
+      <w:pPr>
+        <w:rPr>
+          <w:rFonts w:ascii="Arial" w:hAnsi="Arial" w:cs="Arial"/>
+          <w:sz w:val="24"/>
+          <w:szCs w:val="24"/>
+        </w:rPr>
+      </w:pPr>
+      <w:r>
+        <w:rPr>
+          <w:rFonts w:ascii="Arial" w:hAnsi="Arial" w:cs="Arial"/>
+          <w:sz w:val="24"/>
+          <w:szCs w:val="24"/>
+        </w:rPr>
+        <w:t>Objective: Provide a centralized view and management portal for all user applications.</w:t>
+      </w:r>
+    </w:p>
+    <w:p>
+      <w:pPr>
+        <w:rPr>
+          <w:rFonts w:ascii="Arial" w:hAnsi="Arial" w:cs="Arial"/>
+          <w:sz w:val="24"/>
+          <w:szCs w:val="24"/>
+        </w:rPr>
+      </w:pPr>
+      <w:r>
+        <w:rPr>
+          <w:rFonts w:ascii="Arial" w:hAnsi="Arial" w:cs="Arial"/>
+          <w:sz w:val="24"/>
+          <w:szCs w:val="24"/>
+        </w:rPr>
+        <w:t>Users can access and manage all their applications through a dedicated "Project History" button, typically located in the sidebar of the application interface. This section allows users to view the status, dockets, and progress of all their past and ongoing patent application analyses.</w:t>
+      </w:r>
+    </w:p>
+    <w:p>
+      <w:pPr>
+        <w:rPr>
+          <w:rFonts w:ascii="Arial" w:hAnsi="Arial" w:cs="Arial"/>
+          <w:sz w:val="24"/>
+          <w:szCs w:val="24"/>
+        </w:rPr>
+      </w:pPr>
     </w:p>
     <w:sectPr>
       <w:pgSz w:w="12240" w:h="15840"/>
@@ -900,6 +1068,181 @@
     </w:lvl>
   </w:abstractNum>
   <w:abstractNum w:abstractNumId="1" w15:restartNumberingAfterBreak="0">
+    <w:nsid w:val="03364D1C"/>
+    <w:multiLevelType w:val="hybridMultilevel"/>
+    <w:tmpl w:val="F88EE0A2"/>
+    <w:lvl w:ilvl="0" w:tplc="04090017">
+      <w:start w:val="1"/>
+      <w:numFmt w:val="lowerLetter"/>
+      <w:lvlText w:val="%1)"/>
+      <w:lvlJc w:val="left"/>
+      <w:pPr>
+        <w:ind w:left="720" w:hanging="360"/>
+      </w:pPr>
+    </w:lvl>
+    <w:lvl w:ilvl="1" w:tplc="04090001">
+      <w:start w:val="1"/>
+      <w:numFmt w:val="bullet"/>
+      <w:lvlText w:val=""/>
+      <w:lvlJc w:val="left"/>
+      <w:pPr>
+        <w:ind w:left="1800" w:hanging="720"/>
+      </w:pPr>
+      <w:rPr>
+        <w:rFonts w:ascii="Symbol" w:hAnsi="Symbol" w:hint="default"/>
+      </w:rPr>
+    </w:lvl>
+    <w:lvl w:ilvl="2" w:tplc="0409001B" w:tentative="1">
+      <w:start w:val="1"/>
+      <w:numFmt w:val="lowerRoman"/>
+      <w:lvlText w:val="%3."/>
+      <w:lvlJc w:val="right"/>
+      <w:pPr>
+        <w:ind w:left="2160" w:hanging="180"/>
+      </w:pPr>
+    </w:lvl>
+    <w:lvl w:ilvl="3" w:tplc="0409000F" w:tentative="1">
+      <w:start w:val="1"/>
+      <w:numFmt w:val="decimal"/>
+      <w:lvlText w:val="%4."/>
+      <w:lvlJc w:val="left"/>
+      <w:pPr>
+        <w:ind w:left="2880" w:hanging="360"/>
+      </w:pPr>
+    </w:lvl>
+    <w:lvl w:ilvl="4" w:tplc="04090019" w:tentative="1">
+      <w:start w:val="1"/>
+      <w:numFmt w:val="lowerLetter"/>
+      <w:lvlText w:val="%5."/>
+      <w:lvlJc w:val="left"/>
+      <w:pPr>
+        <w:ind w:left="3600" w:hanging="360"/>
+      </w:pPr>
+    </w:lvl>
+    <w:lvl w:ilvl="5" w:tplc="0409001B" w:tentative="1">
+      <w:start w:val="1"/>
+      <w:numFmt w:val="lowerRoman"/>
+      <w:lvlText w:val="%6."/>
+      <w:lvlJc w:val="right"/>
+      <w:pPr>
+        <w:ind w:left="4320" w:hanging="180"/>
+      </w:pPr>
+    </w:lvl>
+    <w:lvl w:ilvl="6" w:tplc="0409000F" w:tentative="1">
+      <w:start w:val="1"/>
+      <w:numFmt w:val="decimal"/>
+      <w:lvlText w:val="%7."/>
+      <w:lvlJc w:val="left"/>
+      <w:pPr>
+        <w:ind w:left="5040" w:hanging="360"/>
+      </w:pPr>
+    </w:lvl>
+    <w:lvl w:ilvl="7" w:tplc="04090019" w:tentative="1">
+      <w:start w:val="1"/>
+      <w:numFmt w:val="lowerLetter"/>
+      <w:lvlText w:val="%8."/>
+      <w:lvlJc w:val="left"/>
+      <w:pPr>
+        <w:ind w:left="5760" w:hanging="360"/>
+      </w:pPr>
+    </w:lvl>
+    <w:lvl w:ilvl="8" w:tplc="0409001B" w:tentative="1">
+      <w:start w:val="1"/>
+      <w:numFmt w:val="lowerRoman"/>
+      <w:lvlText w:val="%9."/>
+      <w:lvlJc w:val="right"/>
+      <w:pPr>
+        <w:ind w:left="6480" w:hanging="180"/>
+      </w:pPr>
+    </w:lvl>
+  </w:abstractNum>
+  <w:abstractNum w:abstractNumId="2" w15:restartNumberingAfterBreak="0">
+    <w:nsid w:val="0A022A67"/>
+    <w:multiLevelType w:val="hybridMultilevel"/>
+    <w:tmpl w:val="9E48DF5C"/>
+    <w:lvl w:ilvl="0" w:tplc="0409000F">
+      <w:start w:val="1"/>
+      <w:numFmt w:val="decimal"/>
+      <w:lvlText w:val="%1."/>
+      <w:lvlJc w:val="left"/>
+      <w:pPr>
+        <w:ind w:left="1800" w:hanging="360"/>
+      </w:pPr>
+    </w:lvl>
+    <w:lvl w:ilvl="1" w:tplc="04090019" w:tentative="1">
+      <w:start w:val="1"/>
+      <w:numFmt w:val="lowerLetter"/>
+      <w:lvlText w:val="%2."/>
+      <w:lvlJc w:val="left"/>
+      <w:pPr>
+        <w:ind w:left="2520" w:hanging="360"/>
+      </w:pPr>
+    </w:lvl>
+    <w:lvl w:ilvl="2" w:tplc="0409001B" w:tentative="1">
+      <w:start w:val="1"/>
+      <w:numFmt w:val="lowerRoman"/>
+      <w:lvlText w:val="%3."/>
+      <w:lvlJc w:val="right"/>
+      <w:pPr>
+        <w:ind w:left="3240" w:hanging="180"/>
+      </w:pPr>
+    </w:lvl>
+    <w:lvl w:ilvl="3" w:tplc="0409000F" w:tentative="1">
+      <w:start w:val="1"/>
+      <w:numFmt w:val="decimal"/>
+      <w:lvlText w:val="%4."/>
+      <w:lvlJc w:val="left"/>
+      <w:pPr>
+        <w:ind w:left="3960" w:hanging="360"/>
+      </w:pPr>
+    </w:lvl>
+    <w:lvl w:ilvl="4" w:tplc="04090019" w:tentative="1">
+      <w:start w:val="1"/>
+      <w:numFmt w:val="lowerLetter"/>
+      <w:lvlText w:val="%5."/>
+      <w:lvlJc w:val="left"/>
+      <w:pPr>
+        <w:ind w:left="4680" w:hanging="360"/>
+      </w:pPr>
+    </w:lvl>
+    <w:lvl w:ilvl="5" w:tplc="0409001B" w:tentative="1">
+      <w:start w:val="1"/>
+      <w:numFmt w:val="lowerRoman"/>
+      <w:lvlText w:val="%6."/>
+      <w:lvlJc w:val="right"/>
+      <w:pPr>
+        <w:ind w:left="5400" w:hanging="180"/>
+      </w:pPr>
+    </w:lvl>
+    <w:lvl w:ilvl="6" w:tplc="0409000F" w:tentative="1">
+      <w:start w:val="1"/>
+      <w:numFmt w:val="decimal"/>
+      <w:lvlText w:val="%7."/>
+      <w:lvlJc w:val="left"/>
+      <w:pPr>
+        <w:ind w:left="6120" w:hanging="360"/>
+      </w:pPr>
+    </w:lvl>
+    <w:lvl w:ilvl="7" w:tplc="04090019" w:tentative="1">
+      <w:start w:val="1"/>
+      <w:numFmt w:val="lowerLetter"/>
+      <w:lvlText w:val="%8."/>
+      <w:lvlJc w:val="left"/>
+      <w:pPr>
+        <w:ind w:left="6840" w:hanging="360"/>
+      </w:pPr>
+    </w:lvl>
+    <w:lvl w:ilvl="8" w:tplc="0409001B" w:tentative="1">
+      <w:start w:val="1"/>
+      <w:numFmt w:val="lowerRoman"/>
+      <w:lvlText w:val="%9."/>
+      <w:lvlJc w:val="right"/>
+      <w:pPr>
+        <w:ind w:left="7560" w:hanging="180"/>
+      </w:pPr>
+    </w:lvl>
+  </w:abstractNum>
+  <w:abstractNum w:abstractNumId="3" w15:restartNumberingAfterBreak="0">
     <w:nsid w:val="11634131"/>
     <w:multiLevelType w:val="multilevel"/>
     <w:tmpl w:val="5972E1CC"/>
@@ -1048,7 +1391,7 @@
       </w:rPr>
     </w:lvl>
   </w:abstractNum>
-  <w:abstractNum w:abstractNumId="2" w15:restartNumberingAfterBreak="0">
+  <w:abstractNum w:abstractNumId="4" w15:restartNumberingAfterBreak="0">
     <w:nsid w:val="11952E08"/>
     <w:multiLevelType w:val="multilevel"/>
     <w:tmpl w:val="36828A18"/>
@@ -1197,7 +1540,7 @@
       </w:rPr>
     </w:lvl>
   </w:abstractNum>
-  <w:abstractNum w:abstractNumId="3" w15:restartNumberingAfterBreak="0">
+  <w:abstractNum w:abstractNumId="5" w15:restartNumberingAfterBreak="0">
     <w:nsid w:val="184E23D4"/>
     <w:multiLevelType w:val="hybridMultilevel"/>
     <w:tmpl w:val="BEDA3BD4"/>
@@ -1286,7 +1629,118 @@
       </w:pPr>
     </w:lvl>
   </w:abstractNum>
-  <w:abstractNum w:abstractNumId="4" w15:restartNumberingAfterBreak="0">
+  <w:abstractNum w:abstractNumId="6" w15:restartNumberingAfterBreak="0">
+    <w:nsid w:val="1D1260E3"/>
+    <w:multiLevelType w:val="hybridMultilevel"/>
+    <w:tmpl w:val="21203E60"/>
+    <w:lvl w:ilvl="0" w:tplc="A24AA070">
+      <w:numFmt w:val="bullet"/>
+      <w:lvlText w:val="•"/>
+      <w:lvlJc w:val="left"/>
+      <w:pPr>
+        <w:ind w:left="1080" w:hanging="720"/>
+      </w:pPr>
+      <w:rPr>
+        <w:rFonts w:ascii="Arial" w:eastAsiaTheme="minorHAnsi" w:hAnsi="Arial" w:cs="Arial" w:hint="default"/>
+      </w:rPr>
+    </w:lvl>
+    <w:lvl w:ilvl="1" w:tplc="435A328C">
+      <w:numFmt w:val="bullet"/>
+      <w:lvlText w:val=""/>
+      <w:lvlJc w:val="left"/>
+      <w:pPr>
+        <w:ind w:left="1800" w:hanging="720"/>
+      </w:pPr>
+      <w:rPr>
+        <w:rFonts w:ascii="Symbol" w:eastAsiaTheme="minorHAnsi" w:hAnsi="Symbol" w:cs="Arial" w:hint="default"/>
+      </w:rPr>
+    </w:lvl>
+    <w:lvl w:ilvl="2" w:tplc="04090005" w:tentative="1">
+      <w:start w:val="1"/>
+      <w:numFmt w:val="bullet"/>
+      <w:lvlText w:val=""/>
+      <w:lvlJc w:val="left"/>
+      <w:pPr>
+        <w:ind w:left="2160" w:hanging="360"/>
+      </w:pPr>
+      <w:rPr>
+        <w:rFonts w:ascii="Wingdings" w:hAnsi="Wingdings" w:hint="default"/>
+      </w:rPr>
+    </w:lvl>
+    <w:lvl w:ilvl="3" w:tplc="04090001" w:tentative="1">
+      <w:start w:val="1"/>
+      <w:numFmt w:val="bullet"/>
+      <w:lvlText w:val=""/>
+      <w:lvlJc w:val="left"/>
+      <w:pPr>
+        <w:ind w:left="2880" w:hanging="360"/>
+      </w:pPr>
+      <w:rPr>
+        <w:rFonts w:ascii="Symbol" w:hAnsi="Symbol" w:hint="default"/>
+      </w:rPr>
+    </w:lvl>
+    <w:lvl w:ilvl="4" w:tplc="04090003" w:tentative="1">
+      <w:start w:val="1"/>
+      <w:numFmt w:val="bullet"/>
+      <w:lvlText w:val="o"/>
+      <w:lvlJc w:val="left"/>
+      <w:pPr>
+        <w:ind w:left="3600" w:hanging="360"/>
+      </w:pPr>
+      <w:rPr>
+        <w:rFonts w:ascii="Courier New" w:hAnsi="Courier New" w:cs="Courier New" w:hint="default"/>
+      </w:rPr>
+    </w:lvl>
+    <w:lvl w:ilvl="5" w:tplc="04090005" w:tentative="1">
+      <w:start w:val="1"/>
+      <w:numFmt w:val="bullet"/>
+      <w:lvlText w:val=""/>
+      <w:lvlJc w:val="left"/>
+      <w:pPr>
+        <w:ind w:left="4320" w:hanging="360"/>
+      </w:pPr>
+      <w:rPr>
+        <w:rFonts w:ascii="Wingdings" w:hAnsi="Wingdings" w:hint="default"/>
+      </w:rPr>
+    </w:lvl>
+    <w:lvl w:ilvl="6" w:tplc="04090001" w:tentative="1">
+      <w:start w:val="1"/>
+      <w:numFmt w:val="bullet"/>
+      <w:lvlText w:val=""/>
+      <w:lvlJc w:val="left"/>
+      <w:pPr>
+        <w:ind w:left="5040" w:hanging="360"/>
+      </w:pPr>
+      <w:rPr>
+        <w:rFonts w:ascii="Symbol" w:hAnsi="Symbol" w:hint="default"/>
+      </w:rPr>
+    </w:lvl>
+    <w:lvl w:ilvl="7" w:tplc="04090003" w:tentative="1">
+      <w:start w:val="1"/>
+      <w:numFmt w:val="bullet"/>
+      <w:lvlText w:val="o"/>
+      <w:lvlJc w:val="left"/>
+      <w:pPr>
+        <w:ind w:left="5760" w:hanging="360"/>
+      </w:pPr>
+      <w:rPr>
+        <w:rFonts w:ascii="Courier New" w:hAnsi="Courier New" w:cs="Courier New" w:hint="default"/>
+      </w:rPr>
+    </w:lvl>
+    <w:lvl w:ilvl="8" w:tplc="04090005" w:tentative="1">
+      <w:start w:val="1"/>
+      <w:numFmt w:val="bullet"/>
+      <w:lvlText w:val=""/>
+      <w:lvlJc w:val="left"/>
+      <w:pPr>
+        <w:ind w:left="6480" w:hanging="360"/>
+      </w:pPr>
+      <w:rPr>
+        <w:rFonts w:ascii="Wingdings" w:hAnsi="Wingdings" w:hint="default"/>
+      </w:rPr>
+    </w:lvl>
+  </w:abstractNum>
+  <w:abstractNum w:abstractNumId="7" w15:restartNumberingAfterBreak="0">
     <w:nsid w:val="21D472A5"/>
     <w:multiLevelType w:val="multilevel"/>
     <w:tmpl w:val="E0D61A3A"/>
@@ -1435,7 +1889,7 @@
       </w:rPr>
     </w:lvl>
   </w:abstractNum>
-  <w:abstractNum w:abstractNumId="5" w15:restartNumberingAfterBreak="0">
+  <w:abstractNum w:abstractNumId="8" w15:restartNumberingAfterBreak="0">
     <w:nsid w:val="22CE5F5E"/>
     <w:multiLevelType w:val="hybridMultilevel"/>
     <w:tmpl w:val="DC1EE8AE"/>
@@ -1548,7 +2002,205 @@
       </w:rPr>
     </w:lvl>
   </w:abstractNum>
-  <w:abstractNum w:abstractNumId="6" w15:restartNumberingAfterBreak="0">
+  <w:abstractNum w:abstractNumId="9" w15:restartNumberingAfterBreak="0">
+    <w:nsid w:val="23AF33E8"/>
+    <w:multiLevelType w:val="hybridMultilevel"/>
+    <w:tmpl w:val="F3CC8F2E"/>
+    <w:lvl w:ilvl="0" w:tplc="A24AA070">
+      <w:numFmt w:val="bullet"/>
+      <w:lvlText w:val="•"/>
+      <w:lvlJc w:val="left"/>
+      <w:pPr>
+        <w:ind w:left="1440" w:hanging="720"/>
+      </w:pPr>
+      <w:rPr>
+        <w:rFonts w:ascii="Arial" w:eastAsiaTheme="minorHAnsi" w:hAnsi="Arial" w:cs="Arial" w:hint="default"/>
+      </w:rPr>
+    </w:lvl>
+    <w:lvl w:ilvl="1" w:tplc="04090003">
+      <w:start w:val="1"/>
+      <w:numFmt w:val="bullet"/>
+      <w:lvlText w:val="o"/>
+      <w:lvlJc w:val="left"/>
+      <w:pPr>
+        <w:ind w:left="1800" w:hanging="360"/>
+      </w:pPr>
+      <w:rPr>
+        <w:rFonts w:ascii="Courier New" w:hAnsi="Courier New" w:cs="Courier New" w:hint="default"/>
+      </w:rPr>
+    </w:lvl>
+    <w:lvl w:ilvl="2" w:tplc="04090005">
+      <w:start w:val="1"/>
+      <w:numFmt w:val="bullet"/>
+      <w:lvlText w:val=""/>
+      <w:lvlJc w:val="left"/>
+      <w:pPr>
+        <w:ind w:left="2520" w:hanging="360"/>
+      </w:pPr>
+      <w:rPr>
+        <w:rFonts w:ascii="Wingdings" w:hAnsi="Wingdings" w:hint="default"/>
+      </w:rPr>
+    </w:lvl>
+    <w:lvl w:ilvl="3" w:tplc="04090001" w:tentative="1">
+      <w:start w:val="1"/>
+      <w:numFmt w:val="bullet"/>
+      <w:lvlText w:val=""/>
+      <w:lvlJc w:val="left"/>
+      <w:pPr>
+        <w:ind w:left="3240" w:hanging="360"/>
+      </w:pPr>
+      <w:rPr>
+        <w:rFonts w:ascii="Symbol" w:hAnsi="Symbol" w:hint="default"/>
+      </w:rPr>
+    </w:lvl>
+    <w:lvl w:ilvl="4" w:tplc="04090003" w:tentative="1">
+      <w:start w:val="1"/>
+      <w:numFmt w:val="bullet"/>
+      <w:lvlText w:val="o"/>
+      <w:lvlJc w:val="left"/>
+      <w:pPr>
+        <w:ind w:left="3960" w:hanging="360"/>
+      </w:pPr>
+      <w:rPr>
+        <w:rFonts w:ascii="Courier New" w:hAnsi="Courier New" w:cs="Courier New" w:hint="default"/>
+      </w:rPr>
+    </w:lvl>
+    <w:lvl w:ilvl="5" w:tplc="04090005" w:tentative="1">
+      <w:start w:val="1"/>
+      <w:numFmt w:val="bullet"/>
+      <w:lvlText w:val=""/>
+      <w:lvlJc w:val="left"/>
+      <w:pPr>
+        <w:ind w:left="4680" w:hanging="360"/>
+      </w:pPr>
+      <w:rPr>
+        <w:rFonts w:ascii="Wingdings" w:hAnsi="Wingdings" w:hint="default"/>
+      </w:rPr>
+    </w:lvl>
+    <w:lvl w:ilvl="6" w:tplc="04090001" w:tentative="1">
+      <w:start w:val="1"/>
+      <w:numFmt w:val="bullet"/>
+      <w:lvlText w:val=""/>
+      <w:lvlJc w:val="left"/>
+      <w:pPr>
+        <w:ind w:left="5400" w:hanging="360"/>
+      </w:pPr>
+      <w:rPr>
+        <w:rFonts w:ascii="Symbol" w:hAnsi="Symbol" w:hint="default"/>
+      </w:rPr>
+    </w:lvl>
+    <w:lvl w:ilvl="7" w:tplc="04090003" w:tentative="1">
+      <w:start w:val="1"/>
+      <w:numFmt w:val="bullet"/>
+      <w:lvlText w:val="o"/>
+      <w:lvlJc w:val="left"/>
+      <w:pPr>
+        <w:ind w:left="6120" w:hanging="360"/>
+      </w:pPr>
+      <w:rPr>
+        <w:rFonts w:ascii="Courier New" w:hAnsi="Courier New" w:cs="Courier New" w:hint="default"/>
+      </w:rPr>
+    </w:lvl>
+    <w:lvl w:ilvl="8" w:tplc="04090005" w:tentative="1">
+      <w:start w:val="1"/>
+      <w:numFmt w:val="bullet"/>
+      <w:lvlText w:val=""/>
+      <w:lvlJc w:val="left"/>
+      <w:pPr>
+        <w:ind w:left="6840" w:hanging="360"/>
+      </w:pPr>
+      <w:rPr>
+        <w:rFonts w:ascii="Wingdings" w:hAnsi="Wingdings" w:hint="default"/>
+      </w:rPr>
+    </w:lvl>
+  </w:abstractNum>
+  <w:abstractNum w:abstractNumId="10" w15:restartNumberingAfterBreak="0">
+    <w:nsid w:val="23CA28B7"/>
+    <w:multiLevelType w:val="hybridMultilevel"/>
+    <w:tmpl w:val="9E48DF5C"/>
+    <w:lvl w:ilvl="0" w:tplc="0409000F">
+      <w:start w:val="1"/>
+      <w:numFmt w:val="decimal"/>
+      <w:lvlText w:val="%1."/>
+      <w:lvlJc w:val="left"/>
+      <w:pPr>
+        <w:ind w:left="1800" w:hanging="360"/>
+      </w:pPr>
+    </w:lvl>
+    <w:lvl w:ilvl="1" w:tplc="04090019" w:tentative="1">
+      <w:start w:val="1"/>
+      <w:numFmt w:val="lowerLetter"/>
+      <w:lvlText w:val="%2."/>
+      <w:lvlJc w:val="left"/>
+      <w:pPr>
+        <w:ind w:left="2520" w:hanging="360"/>
+      </w:pPr>
+    </w:lvl>
+    <w:lvl w:ilvl="2" w:tplc="0409001B" w:tentative="1">
+      <w:start w:val="1"/>
+      <w:numFmt w:val="lowerRoman"/>
+      <w:lvlText w:val="%3."/>
+      <w:lvlJc w:val="right"/>
+      <w:pPr>
+        <w:ind w:left="3240" w:hanging="180"/>
+      </w:pPr>
+    </w:lvl>
+    <w:lvl w:ilvl="3" w:tplc="0409000F" w:tentative="1">
+      <w:start w:val="1"/>
+      <w:numFmt w:val="decimal"/>
+      <w:lvlText w:val="%4."/>
+      <w:lvlJc w:val="left"/>
+      <w:pPr>
+        <w:ind w:left="3960" w:hanging="360"/>
+      </w:pPr>
+    </w:lvl>
+    <w:lvl w:ilvl="4" w:tplc="04090019" w:tentative="1">
+      <w:start w:val="1"/>
+      <w:numFmt w:val="lowerLetter"/>
+      <w:lvlText w:val="%5."/>
+      <w:lvlJc w:val="left"/>
+      <w:pPr>
+        <w:ind w:left="4680" w:hanging="360"/>
+      </w:pPr>
+    </w:lvl>
+    <w:lvl w:ilvl="5" w:tplc="0409001B" w:tentative="1">
+      <w:start w:val="1"/>
+      <w:numFmt w:val="lowerRoman"/>
+      <w:lvlText w:val="%6."/>
+      <w:lvlJc w:val="right"/>
+      <w:pPr>
+        <w:ind w:left="5400" w:hanging="180"/>
+      </w:pPr>
+    </w:lvl>
+    <w:lvl w:ilvl="6" w:tplc="0409000F" w:tentative="1">
+      <w:start w:val="1"/>
+      <w:numFmt w:val="decimal"/>
+      <w:lvlText w:val="%7."/>
+      <w:lvlJc w:val="left"/>
+      <w:pPr>
+        <w:ind w:left="6120" w:hanging="360"/>
+      </w:pPr>
+    </w:lvl>
+    <w:lvl w:ilvl="7" w:tplc="04090019" w:tentative="1">
+      <w:start w:val="1"/>
+      <w:numFmt w:val="lowerLetter"/>
+      <w:lvlText w:val="%8."/>
+      <w:lvlJc w:val="left"/>
+      <w:pPr>
+        <w:ind w:left="6840" w:hanging="360"/>
+      </w:pPr>
+    </w:lvl>
+    <w:lvl w:ilvl="8" w:tplc="0409001B" w:tentative="1">
+      <w:start w:val="1"/>
+      <w:numFmt w:val="lowerRoman"/>
+      <w:lvlText w:val="%9."/>
+      <w:lvlJc w:val="right"/>
+      <w:pPr>
+        <w:ind w:left="7560" w:hanging="180"/>
+      </w:pPr>
+    </w:lvl>
+  </w:abstractNum>
+  <w:abstractNum w:abstractNumId="11" w15:restartNumberingAfterBreak="0">
     <w:nsid w:val="265B2E7B"/>
     <w:multiLevelType w:val="hybridMultilevel"/>
     <w:tmpl w:val="805CE6AA"/>
@@ -1661,7 +2313,156 @@
       </w:rPr>
     </w:lvl>
   </w:abstractNum>
-  <w:abstractNum w:abstractNumId="7" w15:restartNumberingAfterBreak="0">
+  <w:abstractNum w:abstractNumId="12" w15:restartNumberingAfterBreak="0">
+    <w:nsid w:val="2AA700EB"/>
+    <w:multiLevelType w:val="multilevel"/>
+    <w:tmpl w:val="E38895BA"/>
+    <w:lvl w:ilvl="0">
+      <w:start w:val="1"/>
+      <w:numFmt w:val="bullet"/>
+      <w:lvlText w:val=""/>
+      <w:lvlJc w:val="left"/>
+      <w:pPr>
+        <w:tabs>
+          <w:tab w:val="num" w:pos="720"/>
+        </w:tabs>
+        <w:ind w:left="720" w:hanging="360"/>
+      </w:pPr>
+      <w:rPr>
+        <w:rFonts w:ascii="Symbol" w:hAnsi="Symbol" w:hint="default"/>
+        <w:sz w:val="20"/>
+      </w:rPr>
+    </w:lvl>
+    <w:lvl w:ilvl="1">
+      <w:start w:val="1"/>
+      <w:numFmt w:val="bullet"/>
+      <w:lvlText w:val="o"/>
+      <w:lvlJc w:val="left"/>
+      <w:pPr>
+        <w:tabs>
+          <w:tab w:val="num" w:pos="1440"/>
+        </w:tabs>
+        <w:ind w:left="1440" w:hanging="360"/>
+      </w:pPr>
+      <w:rPr>
+        <w:rFonts w:ascii="Courier New" w:hAnsi="Courier New" w:hint="default"/>
+        <w:sz w:val="20"/>
+      </w:rPr>
+    </w:lvl>
+    <w:lvl w:ilvl="2" w:tentative="1">
+      <w:start w:val="1"/>
+      <w:numFmt w:val="bullet"/>
+      <w:lvlText w:val=""/>
+      <w:lvlJc w:val="left"/>
+      <w:pPr>
+        <w:tabs>
+          <w:tab w:val="num" w:pos="2160"/>
+        </w:tabs>
+        <w:ind w:left="2160" w:hanging="360"/>
+      </w:pPr>
+      <w:rPr>
+        <w:rFonts w:ascii="Wingdings" w:hAnsi="Wingdings" w:hint="default"/>
+        <w:sz w:val="20"/>
+      </w:rPr>
+    </w:lvl>
+    <w:lvl w:ilvl="3" w:tentative="1">
+      <w:start w:val="1"/>
+      <w:numFmt w:val="bullet"/>
+      <w:lvlText w:val=""/>
+      <w:lvlJc w:val="left"/>
+      <w:pPr>
+        <w:tabs>
+          <w:tab w:val="num" w:pos="2880"/>
+        </w:tabs>
+        <w:ind w:left="2880" w:hanging="360"/>
+      </w:pPr>
+      <w:rPr>
+        <w:rFonts w:ascii="Wingdings" w:hAnsi="Wingdings" w:hint="default"/>
+        <w:sz w:val="20"/>
+      </w:rPr>
+    </w:lvl>
+    <w:lvl w:ilvl="4" w:tentative="1">
+      <w:start w:val="1"/>
+      <w:numFmt w:val="bullet"/>
+      <w:lvlText w:val=""/>
+      <w:lvlJc w:val="left"/>
+      <w:pPr>
+        <w:tabs>
+          <w:tab w:val="num" w:pos="3600"/>
+        </w:tabs>
+        <w:ind w:left="3600" w:hanging="360"/>
+      </w:pPr>
+      <w:rPr>
+        <w:rFonts w:ascii="Wingdings" w:hAnsi="Wingdings" w:hint="default"/>
+        <w:sz w:val="20"/>
+      </w:rPr>
+    </w:lvl>
+    <w:lvl w:ilvl="5" w:tentative="1">
+      <w:start w:val="1"/>
+      <w:numFmt w:val="bullet"/>
+      <w:lvlText w:val=""/>
+      <w:lvlJc w:val="left"/>
+      <w:pPr>
+        <w:tabs>
+          <w:tab w:val="num" w:pos="4320"/>
+        </w:tabs>
+        <w:ind w:left="4320" w:hanging="360"/>
+      </w:pPr>
+      <w:rPr>
+        <w:rFonts w:ascii="Wingdings" w:hAnsi="Wingdings" w:hint="default"/>
+        <w:sz w:val="20"/>
+      </w:rPr>
+    </w:lvl>
+    <w:lvl w:ilvl="6" w:tentative="1">
+      <w:start w:val="1"/>
+      <w:numFmt w:val="bullet"/>
+      <w:lvlText w:val=""/>
+      <w:lvlJc w:val="left"/>
+      <w:pPr>
+        <w:tabs>
+          <w:tab w:val="num" w:pos="5040"/>
+        </w:tabs>
+        <w:ind w:left="5040" w:hanging="360"/>
+      </w:pPr>
+      <w:rPr>
+        <w:rFonts w:ascii="Wingdings" w:hAnsi="Wingdings" w:hint="default"/>
+        <w:sz w:val="20"/>
+      </w:rPr>
+    </w:lvl>
+    <w:lvl w:ilvl="7" w:tentative="1">
+      <w:start w:val="1"/>
+      <w:numFmt w:val="bullet"/>
+      <w:lvlText w:val=""/>
+      <w:lvlJc w:val="left"/>
+      <w:pPr>
+        <w:tabs>
+          <w:tab w:val="num" w:pos="5760"/>
+        </w:tabs>
+        <w:ind w:left="5760" w:hanging="360"/>
+      </w:pPr>
+      <w:rPr>
+        <w:rFonts w:ascii="Wingdings" w:hAnsi="Wingdings" w:hint="default"/>
+        <w:sz w:val="20"/>
+      </w:rPr>
+    </w:lvl>
+    <w:lvl w:ilvl="8" w:tentative="1">
+      <w:start w:val="1"/>
+      <w:numFmt w:val="bullet"/>
+      <w:lvlText w:val=""/>
+      <w:lvlJc w:val="left"/>
+      <w:pPr>
+        <w:tabs>
+          <w:tab w:val="num" w:pos="6480"/>
+        </w:tabs>
+        <w:ind w:left="6480" w:hanging="360"/>
+      </w:pPr>
+      <w:rPr>
+        <w:rFonts w:ascii="Wingdings" w:hAnsi="Wingdings" w:hint="default"/>
+        <w:sz w:val="20"/>
+      </w:rPr>
+    </w:lvl>
+  </w:abstractNum>
+  <w:abstractNum w:abstractNumId="13" w15:restartNumberingAfterBreak="0">
     <w:nsid w:val="32355F11"/>
     <w:multiLevelType w:val="multilevel"/>
     <w:tmpl w:val="CD04A990"/>
@@ -1810,7 +2611,418 @@
       </w:rPr>
     </w:lvl>
   </w:abstractNum>
-  <w:abstractNum w:abstractNumId="8" w15:restartNumberingAfterBreak="0">
+  <w:abstractNum w:abstractNumId="14" w15:restartNumberingAfterBreak="0">
+    <w:nsid w:val="35984C7D"/>
+    <w:multiLevelType w:val="multilevel"/>
+    <w:tmpl w:val="1452E7DE"/>
+    <w:lvl w:ilvl="0">
+      <w:start w:val="1"/>
+      <w:numFmt w:val="bullet"/>
+      <w:lvlText w:val=""/>
+      <w:lvlJc w:val="left"/>
+      <w:pPr>
+        <w:tabs>
+          <w:tab w:val="num" w:pos="720"/>
+        </w:tabs>
+        <w:ind w:left="720" w:hanging="360"/>
+      </w:pPr>
+      <w:rPr>
+        <w:rFonts w:ascii="Symbol" w:hAnsi="Symbol" w:hint="default"/>
+        <w:sz w:val="20"/>
+      </w:rPr>
+    </w:lvl>
+    <w:lvl w:ilvl="1">
+      <w:start w:val="1"/>
+      <w:numFmt w:val="bullet"/>
+      <w:lvlText w:val="o"/>
+      <w:lvlJc w:val="left"/>
+      <w:pPr>
+        <w:tabs>
+          <w:tab w:val="num" w:pos="1440"/>
+        </w:tabs>
+        <w:ind w:left="1440" w:hanging="360"/>
+      </w:pPr>
+      <w:rPr>
+        <w:rFonts w:ascii="Courier New" w:hAnsi="Courier New" w:hint="default"/>
+        <w:sz w:val="20"/>
+      </w:rPr>
+    </w:lvl>
+    <w:lvl w:ilvl="2" w:tentative="1">
+      <w:start w:val="1"/>
+      <w:numFmt w:val="bullet"/>
+      <w:lvlText w:val=""/>
+      <w:lvlJc w:val="left"/>
+      <w:pPr>
+        <w:tabs>
+          <w:tab w:val="num" w:pos="2160"/>
+        </w:tabs>
+        <w:ind w:left="2160" w:hanging="360"/>
+      </w:pPr>
+      <w:rPr>
+        <w:rFonts w:ascii="Wingdings" w:hAnsi="Wingdings" w:hint="default"/>
+        <w:sz w:val="20"/>
+      </w:rPr>
+    </w:lvl>
+    <w:lvl w:ilvl="3" w:tentative="1">
+      <w:start w:val="1"/>
+      <w:numFmt w:val="bullet"/>
+      <w:lvlText w:val=""/>
+      <w:lvlJc w:val="left"/>
+      <w:pPr>
+        <w:tabs>
+          <w:tab w:val="num" w:pos="2880"/>
+        </w:tabs>
+        <w:ind w:left="2880" w:hanging="360"/>
+      </w:pPr>
+      <w:rPr>
+        <w:rFonts w:ascii="Wingdings" w:hAnsi="Wingdings" w:hint="default"/>
+        <w:sz w:val="20"/>
+      </w:rPr>
+    </w:lvl>
+    <w:lvl w:ilvl="4" w:tentative="1">
+      <w:start w:val="1"/>
+      <w:numFmt w:val="bullet"/>
+      <w:lvlText w:val=""/>
+      <w:lvlJc w:val="left"/>
+      <w:pPr>
+        <w:tabs>
+          <w:tab w:val="num" w:pos="3600"/>
+        </w:tabs>
+        <w:ind w:left="3600" w:hanging="360"/>
+      </w:pPr>
+      <w:rPr>
+        <w:rFonts w:ascii="Wingdings" w:hAnsi="Wingdings" w:hint="default"/>
+        <w:sz w:val="20"/>
+      </w:rPr>
+    </w:lvl>
+    <w:lvl w:ilvl="5" w:tentative="1">
+      <w:start w:val="1"/>
+      <w:numFmt w:val="bullet"/>
+      <w:lvlText w:val=""/>
+      <w:lvlJc w:val="left"/>
+      <w:pPr>
+        <w:tabs>
+          <w:tab w:val="num" w:pos="4320"/>
+        </w:tabs>
+        <w:ind w:left="4320" w:hanging="360"/>
+      </w:pPr>
+      <w:rPr>
+        <w:rFonts w:ascii="Wingdings" w:hAnsi="Wingdings" w:hint="default"/>
+        <w:sz w:val="20"/>
+      </w:rPr>
+    </w:lvl>
+    <w:lvl w:ilvl="6" w:tentative="1">
+      <w:start w:val="1"/>
+      <w:numFmt w:val="bullet"/>
+      <w:lvlText w:val=""/>
+      <w:lvlJc w:val="left"/>
+      <w:pPr>
+        <w:tabs>
+          <w:tab w:val="num" w:pos="5040"/>
+        </w:tabs>
+        <w:ind w:left="5040" w:hanging="360"/>
+      </w:pPr>
+      <w:rPr>
+        <w:rFonts w:ascii="Wingdings" w:hAnsi="Wingdings" w:hint="default"/>
+        <w:sz w:val="20"/>
+      </w:rPr>
+    </w:lvl>
+    <w:lvl w:ilvl="7" w:tentative="1">
+      <w:start w:val="1"/>
+      <w:numFmt w:val="bullet"/>
+      <w:lvlText w:val=""/>
+      <w:lvlJc w:val="left"/>
+      <w:pPr>
+        <w:tabs>
+          <w:tab w:val="num" w:pos="5760"/>
+        </w:tabs>
+        <w:ind w:left="5760" w:hanging="360"/>
+      </w:pPr>
+      <w:rPr>
+        <w:rFonts w:ascii="Wingdings" w:hAnsi="Wingdings" w:hint="default"/>
+        <w:sz w:val="20"/>
+      </w:rPr>
+    </w:lvl>
+    <w:lvl w:ilvl="8" w:tentative="1">
+      <w:start w:val="1"/>
+      <w:numFmt w:val="bullet"/>
+      <w:lvlText w:val=""/>
+      <w:lvlJc w:val="left"/>
+      <w:pPr>
+        <w:tabs>
+          <w:tab w:val="num" w:pos="6480"/>
+        </w:tabs>
+        <w:ind w:left="6480" w:hanging="360"/>
+      </w:pPr>
+      <w:rPr>
+        <w:rFonts w:ascii="Wingdings" w:hAnsi="Wingdings" w:hint="default"/>
+        <w:sz w:val="20"/>
+      </w:rPr>
+    </w:lvl>
+  </w:abstractNum>
+  <w:abstractNum w:abstractNumId="15" w15:restartNumberingAfterBreak="0">
+    <w:nsid w:val="37BA1FDD"/>
+    <w:multiLevelType w:val="hybridMultilevel"/>
+    <w:tmpl w:val="4F5CFF30"/>
+    <w:lvl w:ilvl="0" w:tplc="04090003">
+      <w:start w:val="1"/>
+      <w:numFmt w:val="bullet"/>
+      <w:lvlText w:val="o"/>
+      <w:lvlJc w:val="left"/>
+      <w:pPr>
+        <w:ind w:left="720" w:hanging="360"/>
+      </w:pPr>
+      <w:rPr>
+        <w:rFonts w:ascii="Courier New" w:hAnsi="Courier New" w:cs="Courier New" w:hint="default"/>
+      </w:rPr>
+    </w:lvl>
+    <w:lvl w:ilvl="1" w:tplc="04090003" w:tentative="1">
+      <w:start w:val="1"/>
+      <w:numFmt w:val="bullet"/>
+      <w:lvlText w:val="o"/>
+      <w:lvlJc w:val="left"/>
+      <w:pPr>
+        <w:ind w:left="1440" w:hanging="360"/>
+      </w:pPr>
+      <w:rPr>
+        <w:rFonts w:ascii="Courier New" w:hAnsi="Courier New" w:cs="Courier New" w:hint="default"/>
+      </w:rPr>
+    </w:lvl>
+    <w:lvl w:ilvl="2" w:tplc="04090005" w:tentative="1">
+      <w:start w:val="1"/>
+      <w:numFmt w:val="bullet"/>
+      <w:lvlText w:val=""/>
+      <w:lvlJc w:val="left"/>
+      <w:pPr>
+        <w:ind w:left="2160" w:hanging="360"/>
+      </w:pPr>
+      <w:rPr>
+        <w:rFonts w:ascii="Wingdings" w:hAnsi="Wingdings" w:hint="default"/>
+      </w:rPr>
+    </w:lvl>
+    <w:lvl w:ilvl="3" w:tplc="04090001" w:tentative="1">
+      <w:start w:val="1"/>
+      <w:numFmt w:val="bullet"/>
+      <w:lvlText w:val=""/>
+      <w:lvlJc w:val="left"/>
+      <w:pPr>
+        <w:ind w:left="2880" w:hanging="360"/>
+      </w:pPr>
+      <w:rPr>
+        <w:rFonts w:ascii="Symbol" w:hAnsi="Symbol" w:hint="default"/>
+      </w:rPr>
+    </w:lvl>
+    <w:lvl w:ilvl="4" w:tplc="04090003" w:tentative="1">
+      <w:start w:val="1"/>
+      <w:numFmt w:val="bullet"/>
+      <w:lvlText w:val="o"/>
+      <w:lvlJc w:val="left"/>
+      <w:pPr>
+        <w:ind w:left="3600" w:hanging="360"/>
+      </w:pPr>
+      <w:rPr>
+        <w:rFonts w:ascii="Courier New" w:hAnsi="Courier New" w:cs="Courier New" w:hint="default"/>
+      </w:rPr>
+    </w:lvl>
+    <w:lvl w:ilvl="5" w:tplc="04090005" w:tentative="1">
+      <w:start w:val="1"/>
+      <w:numFmt w:val="bullet"/>
+      <w:lvlText w:val=""/>
+      <w:lvlJc w:val="left"/>
+      <w:pPr>
+        <w:ind w:left="4320" w:hanging="360"/>
+      </w:pPr>
+      <w:rPr>
+        <w:rFonts w:ascii="Wingdings" w:hAnsi="Wingdings" w:hint="default"/>
+      </w:rPr>
+    </w:lvl>
+    <w:lvl w:ilvl="6" w:tplc="04090001" w:tentative="1">
+      <w:start w:val="1"/>
+      <w:numFmt w:val="bullet"/>
+      <w:lvlText w:val=""/>
+      <w:lvlJc w:val="left"/>
+      <w:pPr>
+        <w:ind w:left="5040" w:hanging="360"/>
+      </w:pPr>
+      <w:rPr>
+        <w:rFonts w:ascii="Symbol" w:hAnsi="Symbol" w:hint="default"/>
+      </w:rPr>
+    </w:lvl>
+    <w:lvl w:ilvl="7" w:tplc="04090003" w:tentative="1">
+      <w:start w:val="1"/>
+      <w:numFmt w:val="bullet"/>
+      <w:lvlText w:val="o"/>
+      <w:lvlJc w:val="left"/>
+      <w:pPr>
+        <w:ind w:left="5760" w:hanging="360"/>
+      </w:pPr>
+      <w:rPr>
+        <w:rFonts w:ascii="Courier New" w:hAnsi="Courier New" w:cs="Courier New" w:hint="default"/>
+      </w:rPr>
+    </w:lvl>
+    <w:lvl w:ilvl="8" w:tplc="04090005" w:tentative="1">
+      <w:start w:val="1"/>
+      <w:numFmt w:val="bullet"/>
+      <w:lvlText w:val=""/>
+      <w:lvlJc w:val="left"/>
+      <w:pPr>
+        <w:ind w:left="6480" w:hanging="360"/>
+      </w:pPr>
+      <w:rPr>
+        <w:rFonts w:ascii="Wingdings" w:hAnsi="Wingdings" w:hint="default"/>
+      </w:rPr>
+    </w:lvl>
+  </w:abstractNum>
+  <w:abstractNum w:abstractNumId="16" w15:restartNumberingAfterBreak="0">
+    <w:nsid w:val="40F11952"/>
+    <w:multiLevelType w:val="multilevel"/>
+    <w:tmpl w:val="06F8BD88"/>
+    <w:lvl w:ilvl="0">
+      <w:start w:val="1"/>
+      <w:numFmt w:val="bullet"/>
+      <w:lvlText w:val=""/>
+      <w:lvlJc w:val="left"/>
+      <w:pPr>
+        <w:tabs>
+          <w:tab w:val="num" w:pos="720"/>
+        </w:tabs>
+        <w:ind w:left="720" w:hanging="360"/>
+      </w:pPr>
+      <w:rPr>
+        <w:rFonts w:ascii="Symbol" w:hAnsi="Symbol" w:hint="default"/>
+        <w:sz w:val="20"/>
+      </w:rPr>
+    </w:lvl>
+    <w:lvl w:ilvl="1" w:tentative="1">
+      <w:start w:val="1"/>
+      <w:numFmt w:val="bullet"/>
+      <w:lvlText w:val="o"/>
+      <w:lvlJc w:val="left"/>
+      <w:pPr>
+        <w:tabs>
+          <w:tab w:val="num" w:pos="1440"/>
+        </w:tabs>
+        <w:ind w:left="1440" w:hanging="360"/>
+      </w:pPr>
+      <w:rPr>
+        <w:rFonts w:ascii="Courier New" w:hAnsi="Courier New" w:hint="default"/>
+        <w:sz w:val="20"/>
+      </w:rPr>
+    </w:lvl>
+    <w:lvl w:ilvl="2" w:tentative="1">
+      <w:start w:val="1"/>
+      <w:numFmt w:val="bullet"/>
+      <w:lvlText w:val=""/>
+      <w:lvlJc w:val="left"/>
+      <w:pPr>
+        <w:tabs>
+          <w:tab w:val="num" w:pos="2160"/>
+        </w:tabs>
+        <w:ind w:left="2160" w:hanging="360"/>
+      </w:pPr>
+      <w:rPr>
+        <w:rFonts w:ascii="Wingdings" w:hAnsi="Wingdings" w:hint="default"/>
+        <w:sz w:val="20"/>
+      </w:rPr>
+    </w:lvl>
+    <w:lvl w:ilvl="3" w:tentative="1">
+      <w:start w:val="1"/>
+      <w:numFmt w:val="bullet"/>
+      <w:lvlText w:val=""/>
+      <w:lvlJc w:val="left"/>
+      <w:pPr>
+        <w:tabs>
+          <w:tab w:val="num" w:pos="2880"/>
+        </w:tabs>
+        <w:ind w:left="2880" w:hanging="360"/>
+      </w:pPr>
+      <w:rPr>
+        <w:rFonts w:ascii="Wingdings" w:hAnsi="Wingdings" w:hint="default"/>
+        <w:sz w:val="20"/>
+      </w:rPr>
+    </w:lvl>
+    <w:lvl w:ilvl="4" w:tentative="1">
+      <w:start w:val="1"/>
+      <w:numFmt w:val="bullet"/>
+      <w:lvlText w:val=""/>
+      <w:lvlJc w:val="left"/>
+      <w:pPr>
+        <w:tabs>
+          <w:tab w:val="num" w:pos="3600"/>
+        </w:tabs>
+        <w:ind w:left="3600" w:hanging="360"/>
+      </w:pPr>
+      <w:rPr>
+        <w:rFonts w:ascii="Wingdings" w:hAnsi="Wingdings" w:hint="default"/>
+        <w:sz w:val="20"/>
+      </w:rPr>
+    </w:lvl>
+    <w:lvl w:ilvl="5" w:tentative="1">
+      <w:start w:val="1"/>
+      <w:numFmt w:val="bullet"/>
+      <w:lvlText w:val=""/>
+      <w:lvlJc w:val="left"/>
+      <w:pPr>
+        <w:tabs>
+          <w:tab w:val="num" w:pos="4320"/>
+        </w:tabs>
+        <w:ind w:left="4320" w:hanging="360"/>
+      </w:pPr>
+      <w:rPr>
+        <w:rFonts w:ascii="Wingdings" w:hAnsi="Wingdings" w:hint="default"/>
+        <w:sz w:val="20"/>
+      </w:rPr>
+    </w:lvl>
+    <w:lvl w:ilvl="6" w:tentative="1">
+      <w:start w:val="1"/>
+      <w:numFmt w:val="bullet"/>
+      <w:lvlText w:val=""/>
+      <w:lvlJc w:val="left"/>
+      <w:pPr>
+        <w:tabs>
+          <w:tab w:val="num" w:pos="5040"/>
+        </w:tabs>
+        <w:ind w:left="5040" w:hanging="360"/>
+      </w:pPr>
+      <w:rPr>
+        <w:rFonts w:ascii="Wingdings" w:hAnsi="Wingdings" w:hint="default"/>
+        <w:sz w:val="20"/>
+      </w:rPr>
+    </w:lvl>
+    <w:lvl w:ilvl="7" w:tentative="1">
+      <w:start w:val="1"/>
+      <w:numFmt w:val="bullet"/>
+      <w:lvlText w:val=""/>
+      <w:lvlJc w:val="left"/>
+      <w:pPr>
+        <w:tabs>
+          <w:tab w:val="num" w:pos="5760"/>
+        </w:tabs>
+        <w:ind w:left="5760" w:hanging="360"/>
+      </w:pPr>
+      <w:rPr>
+        <w:rFonts w:ascii="Wingdings" w:hAnsi="Wingdings" w:hint="default"/>
+        <w:sz w:val="20"/>
+      </w:rPr>
+    </w:lvl>
+    <w:lvl w:ilvl="8" w:tentative="1">
+      <w:start w:val="1"/>
+      <w:numFmt w:val="bullet"/>
+      <w:lvlText w:val=""/>
+      <w:lvlJc w:val="left"/>
+      <w:pPr>
+        <w:tabs>
+          <w:tab w:val="num" w:pos="6480"/>
+        </w:tabs>
+        <w:ind w:left="6480" w:hanging="360"/>
+      </w:pPr>
+      <w:rPr>
+        <w:rFonts w:ascii="Wingdings" w:hAnsi="Wingdings" w:hint="default"/>
+        <w:sz w:val="20"/>
+      </w:rPr>
+    </w:lvl>
+  </w:abstractNum>
+  <w:abstractNum w:abstractNumId="17" w15:restartNumberingAfterBreak="0">
     <w:nsid w:val="42B30970"/>
     <w:multiLevelType w:val="multilevel"/>
     <w:tmpl w:val="8F6C991A"/>
@@ -1959,7 +3171,355 @@
       </w:rPr>
     </w:lvl>
   </w:abstractNum>
-  <w:abstractNum w:abstractNumId="9" w15:restartNumberingAfterBreak="0">
+  <w:abstractNum w:abstractNumId="18" w15:restartNumberingAfterBreak="0">
+    <w:nsid w:val="4FEE2E79"/>
+    <w:multiLevelType w:val="hybridMultilevel"/>
+    <w:tmpl w:val="D9788AB0"/>
+    <w:lvl w:ilvl="0" w:tplc="04090017">
+      <w:start w:val="1"/>
+      <w:numFmt w:val="lowerLetter"/>
+      <w:lvlText w:val="%1)"/>
+      <w:lvlJc w:val="left"/>
+      <w:pPr>
+        <w:ind w:left="1080" w:hanging="360"/>
+      </w:pPr>
+    </w:lvl>
+    <w:lvl w:ilvl="1" w:tplc="04090019" w:tentative="1">
+      <w:start w:val="1"/>
+      <w:numFmt w:val="lowerLetter"/>
+      <w:lvlText w:val="%2."/>
+      <w:lvlJc w:val="left"/>
+      <w:pPr>
+        <w:ind w:left="1800" w:hanging="360"/>
+      </w:pPr>
+    </w:lvl>
+    <w:lvl w:ilvl="2" w:tplc="0409001B" w:tentative="1">
+      <w:start w:val="1"/>
+      <w:numFmt w:val="lowerRoman"/>
+      <w:lvlText w:val="%3."/>
+      <w:lvlJc w:val="right"/>
+      <w:pPr>
+        <w:ind w:left="2520" w:hanging="180"/>
+      </w:pPr>
+    </w:lvl>
+    <w:lvl w:ilvl="3" w:tplc="0409000F" w:tentative="1">
+      <w:start w:val="1"/>
+      <w:numFmt w:val="decimal"/>
+      <w:lvlText w:val="%4."/>
+      <w:lvlJc w:val="left"/>
+      <w:pPr>
+        <w:ind w:left="3240" w:hanging="360"/>
+      </w:pPr>
+    </w:lvl>
+    <w:lvl w:ilvl="4" w:tplc="04090019" w:tentative="1">
+      <w:start w:val="1"/>
+      <w:numFmt w:val="lowerLetter"/>
+      <w:lvlText w:val="%5."/>
+      <w:lvlJc w:val="left"/>
+      <w:pPr>
+        <w:ind w:left="3960" w:hanging="360"/>
+      </w:pPr>
+    </w:lvl>
+    <w:lvl w:ilvl="5" w:tplc="0409001B" w:tentative="1">
+      <w:start w:val="1"/>
+      <w:numFmt w:val="lowerRoman"/>
+      <w:lvlText w:val="%6."/>
+      <w:lvlJc w:val="right"/>
+      <w:pPr>
+        <w:ind w:left="4680" w:hanging="180"/>
+      </w:pPr>
+    </w:lvl>
+    <w:lvl w:ilvl="6" w:tplc="0409000F" w:tentative="1">
+      <w:start w:val="1"/>
+      <w:numFmt w:val="decimal"/>
+      <w:lvlText w:val="%7."/>
+      <w:lvlJc w:val="left"/>
+      <w:pPr>
+        <w:ind w:left="5400" w:hanging="360"/>
+      </w:pPr>
+    </w:lvl>
+    <w:lvl w:ilvl="7" w:tplc="04090019" w:tentative="1">
+      <w:start w:val="1"/>
+      <w:numFmt w:val="lowerLetter"/>
+      <w:lvlText w:val="%8."/>
+      <w:lvlJc w:val="left"/>
+      <w:pPr>
+        <w:ind w:left="6120" w:hanging="360"/>
+      </w:pPr>
+    </w:lvl>
+    <w:lvl w:ilvl="8" w:tplc="0409001B" w:tentative="1">
+      <w:start w:val="1"/>
+      <w:numFmt w:val="lowerRoman"/>
+      <w:lvlText w:val="%9."/>
+      <w:lvlJc w:val="right"/>
+      <w:pPr>
+        <w:ind w:left="6840" w:hanging="180"/>
+      </w:pPr>
+    </w:lvl>
+  </w:abstractNum>
+  <w:abstractNum w:abstractNumId="19" w15:restartNumberingAfterBreak="0">
+    <w:nsid w:val="56ED098B"/>
+    <w:multiLevelType w:val="multilevel"/>
+    <w:tmpl w:val="AE84898A"/>
+    <w:lvl w:ilvl="0">
+      <w:start w:val="1"/>
+      <w:numFmt w:val="bullet"/>
+      <w:lvlText w:val=""/>
+      <w:lvlJc w:val="left"/>
+      <w:pPr>
+        <w:tabs>
+          <w:tab w:val="num" w:pos="720"/>
+        </w:tabs>
+        <w:ind w:left="720" w:hanging="360"/>
+      </w:pPr>
+      <w:rPr>
+        <w:rFonts w:ascii="Symbol" w:hAnsi="Symbol" w:hint="default"/>
+        <w:sz w:val="20"/>
+      </w:rPr>
+    </w:lvl>
+    <w:lvl w:ilvl="1">
+      <w:start w:val="1"/>
+      <w:numFmt w:val="bullet"/>
+      <w:lvlText w:val="o"/>
+      <w:lvlJc w:val="left"/>
+      <w:pPr>
+        <w:tabs>
+          <w:tab w:val="num" w:pos="1440"/>
+        </w:tabs>
+        <w:ind w:left="1440" w:hanging="360"/>
+      </w:pPr>
+      <w:rPr>
+        <w:rFonts w:ascii="Courier New" w:hAnsi="Courier New" w:hint="default"/>
+        <w:sz w:val="20"/>
+      </w:rPr>
+    </w:lvl>
+    <w:lvl w:ilvl="2">
+      <w:start w:val="1"/>
+      <w:numFmt w:val="bullet"/>
+      <w:lvlText w:val=""/>
+      <w:lvlJc w:val="left"/>
+      <w:pPr>
+        <w:tabs>
+          <w:tab w:val="num" w:pos="2160"/>
+        </w:tabs>
+        <w:ind w:left="2160" w:hanging="360"/>
+      </w:pPr>
+      <w:rPr>
+        <w:rFonts w:ascii="Wingdings" w:hAnsi="Wingdings" w:hint="default"/>
+        <w:sz w:val="20"/>
+      </w:rPr>
+    </w:lvl>
+    <w:lvl w:ilvl="3" w:tentative="1">
+      <w:start w:val="1"/>
+      <w:numFmt w:val="bullet"/>
+      <w:lvlText w:val=""/>
+      <w:lvlJc w:val="left"/>
+      <w:pPr>
+        <w:tabs>
+          <w:tab w:val="num" w:pos="2880"/>
+        </w:tabs>
+        <w:ind w:left="2880" w:hanging="360"/>
+      </w:pPr>
+      <w:rPr>
+        <w:rFonts w:ascii="Wingdings" w:hAnsi="Wingdings" w:hint="default"/>
+        <w:sz w:val="20"/>
+      </w:rPr>
+    </w:lvl>
+    <w:lvl w:ilvl="4" w:tentative="1">
+      <w:start w:val="1"/>
+      <w:numFmt w:val="bullet"/>
+      <w:lvlText w:val=""/>
+      <w:lvlJc w:val="left"/>
+      <w:pPr>
+        <w:tabs>
+          <w:tab w:val="num" w:pos="3600"/>
+        </w:tabs>
+        <w:ind w:left="3600" w:hanging="360"/>
+      </w:pPr>
+      <w:rPr>
+        <w:rFonts w:ascii="Wingdings" w:hAnsi="Wingdings" w:hint="default"/>
+        <w:sz w:val="20"/>
+      </w:rPr>
+    </w:lvl>
+    <w:lvl w:ilvl="5" w:tentative="1">
+      <w:start w:val="1"/>
+      <w:numFmt w:val="bullet"/>
+      <w:lvlText w:val=""/>
+      <w:lvlJc w:val="left"/>
+      <w:pPr>
+        <w:tabs>
+          <w:tab w:val="num" w:pos="4320"/>
+        </w:tabs>
+        <w:ind w:left="4320" w:hanging="360"/>
+      </w:pPr>
+      <w:rPr>
+        <w:rFonts w:ascii="Wingdings" w:hAnsi="Wingdings" w:hint="default"/>
+        <w:sz w:val="20"/>
+      </w:rPr>
+    </w:lvl>
+    <w:lvl w:ilvl="6" w:tentative="1">
+      <w:start w:val="1"/>
+      <w:numFmt w:val="bullet"/>
+      <w:lvlText w:val=""/>
+      <w:lvlJc w:val="left"/>
+      <w:pPr>
+        <w:tabs>
+          <w:tab w:val="num" w:pos="5040"/>
+        </w:tabs>
+        <w:ind w:left="5040" w:hanging="360"/>
+      </w:pPr>
+      <w:rPr>
+        <w:rFonts w:ascii="Wingdings" w:hAnsi="Wingdings" w:hint="default"/>
+        <w:sz w:val="20"/>
+      </w:rPr>
+    </w:lvl>
+    <w:lvl w:ilvl="7" w:tentative="1">
+      <w:start w:val="1"/>
+      <w:numFmt w:val="bullet"/>
+      <w:lvlText w:val=""/>
+      <w:lvlJc w:val="left"/>
+      <w:pPr>
+        <w:tabs>
+          <w:tab w:val="num" w:pos="5760"/>
+        </w:tabs>
+        <w:ind w:left="5760" w:hanging="360"/>
+      </w:pPr>
+      <w:rPr>
+        <w:rFonts w:ascii="Wingdings" w:hAnsi="Wingdings" w:hint="default"/>
+        <w:sz w:val="20"/>
+      </w:rPr>
+    </w:lvl>
+    <w:lvl w:ilvl="8" w:tentative="1">
+      <w:start w:val="1"/>
+      <w:numFmt w:val="bullet"/>
+      <w:lvlText w:val=""/>
+      <w:lvlJc w:val="left"/>
+      <w:pPr>
+        <w:tabs>
+          <w:tab w:val="num" w:pos="6480"/>
+        </w:tabs>
+        <w:ind w:left="6480" w:hanging="360"/>
+      </w:pPr>
+      <w:rPr>
+        <w:rFonts w:ascii="Wingdings" w:hAnsi="Wingdings" w:hint="default"/>
+        <w:sz w:val="20"/>
+      </w:rPr>
+    </w:lvl>
+  </w:abstractNum>
+  <w:abstractNum w:abstractNumId="20" w15:restartNumberingAfterBreak="0">
+    <w:nsid w:val="5A401969"/>
+    <w:multiLevelType w:val="hybridMultilevel"/>
+    <w:tmpl w:val="0B04D596"/>
+    <w:lvl w:ilvl="0" w:tplc="04090001">
+      <w:start w:val="1"/>
+      <w:numFmt w:val="bullet"/>
+      <w:lvlText w:val=""/>
+      <w:lvlJc w:val="left"/>
+      <w:pPr>
+        <w:ind w:left="1440" w:hanging="360"/>
+      </w:pPr>
+      <w:rPr>
+        <w:rFonts w:ascii="Symbol" w:hAnsi="Symbol" w:hint="default"/>
+      </w:rPr>
+    </w:lvl>
+    <w:lvl w:ilvl="1" w:tplc="04090003" w:tentative="1">
+      <w:start w:val="1"/>
+      <w:numFmt w:val="bullet"/>
+      <w:lvlText w:val="o"/>
+      <w:lvlJc w:val="left"/>
+      <w:pPr>
+        <w:ind w:left="2160" w:hanging="360"/>
+      </w:pPr>
+      <w:rPr>
+        <w:rFonts w:ascii="Courier New" w:hAnsi="Courier New" w:cs="Courier New" w:hint="default"/>
+      </w:rPr>
+    </w:lvl>
+    <w:lvl w:ilvl="2" w:tplc="04090005" w:tentative="1">
+      <w:start w:val="1"/>
+      <w:numFmt w:val="bullet"/>
+      <w:lvlText w:val=""/>
+      <w:lvlJc w:val="left"/>
+      <w:pPr>
+        <w:ind w:left="2880" w:hanging="360"/>
+      </w:pPr>
+      <w:rPr>
+        <w:rFonts w:ascii="Wingdings" w:hAnsi="Wingdings" w:hint="default"/>
+      </w:rPr>
+    </w:lvl>
+    <w:lvl w:ilvl="3" w:tplc="04090001" w:tentative="1">
+      <w:start w:val="1"/>
+      <w:numFmt w:val="bullet"/>
+      <w:lvlText w:val=""/>
+      <w:lvlJc w:val="left"/>
+      <w:pPr>
+        <w:ind w:left="3600" w:hanging="360"/>
+      </w:pPr>
+      <w:rPr>
+        <w:rFonts w:ascii="Symbol" w:hAnsi="Symbol" w:hint="default"/>
+      </w:rPr>
+    </w:lvl>
+    <w:lvl w:ilvl="4" w:tplc="04090003" w:tentative="1">
+      <w:start w:val="1"/>
+      <w:numFmt w:val="bullet"/>
+      <w:lvlText w:val="o"/>
+      <w:lvlJc w:val="left"/>
+      <w:pPr>
+        <w:ind w:left="4320" w:hanging="360"/>
+      </w:pPr>
+      <w:rPr>
+        <w:rFonts w:ascii="Courier New" w:hAnsi="Courier New" w:cs="Courier New" w:hint="default"/>
+      </w:rPr>
+    </w:lvl>
+    <w:lvl w:ilvl="5" w:tplc="04090005" w:tentative="1">
+      <w:start w:val="1"/>
+      <w:numFmt w:val="bullet"/>
+      <w:lvlText w:val=""/>
+      <w:lvlJc w:val="left"/>
+      <w:pPr>
+        <w:ind w:left="5040" w:hanging="360"/>
+      </w:pPr>
+      <w:rPr>
+        <w:rFonts w:ascii="Wingdings" w:hAnsi="Wingdings" w:hint="default"/>
+      </w:rPr>
+    </w:lvl>
+    <w:lvl w:ilvl="6" w:tplc="04090001" w:tentative="1">
+      <w:start w:val="1"/>
+      <w:numFmt w:val="bullet"/>
+      <w:lvlText w:val=""/>
+      <w:lvlJc w:val="left"/>
+      <w:pPr>
+        <w:ind w:left="5760" w:hanging="360"/>
+      </w:pPr>
+      <w:rPr>
+        <w:rFonts w:ascii="Symbol" w:hAnsi="Symbol" w:hint="default"/>
+      </w:rPr>
+    </w:lvl>
+    <w:lvl w:ilvl="7" w:tplc="04090003" w:tentative="1">
+      <w:start w:val="1"/>
+      <w:numFmt w:val="bullet"/>
+      <w:lvlText w:val="o"/>
+      <w:lvlJc w:val="left"/>
+      <w:pPr>
+        <w:ind w:left="6480" w:hanging="360"/>
+      </w:pPr>
+      <w:rPr>
+        <w:rFonts w:ascii="Courier New" w:hAnsi="Courier New" w:cs="Courier New" w:hint="default"/>
+      </w:rPr>
+    </w:lvl>
+    <w:lvl w:ilvl="8" w:tplc="04090005" w:tentative="1">
+      <w:start w:val="1"/>
+      <w:numFmt w:val="bullet"/>
+      <w:lvlText w:val=""/>
+      <w:lvlJc w:val="left"/>
+      <w:pPr>
+        <w:ind w:left="7200" w:hanging="360"/>
+      </w:pPr>
+      <w:rPr>
+        <w:rFonts w:ascii="Wingdings" w:hAnsi="Wingdings" w:hint="default"/>
+      </w:rPr>
+    </w:lvl>
+  </w:abstractNum>
+  <w:abstractNum w:abstractNumId="21" w15:restartNumberingAfterBreak="0">
     <w:nsid w:val="66CE3E43"/>
     <w:multiLevelType w:val="hybridMultilevel"/>
     <w:tmpl w:val="BAEEAC7C"/>
@@ -2045,7 +3605,431 @@
       </w:pPr>
     </w:lvl>
   </w:abstractNum>
-  <w:abstractNum w:abstractNumId="10" w15:restartNumberingAfterBreak="0">
+  <w:abstractNum w:abstractNumId="22" w15:restartNumberingAfterBreak="0">
+    <w:nsid w:val="6BEF0E46"/>
+    <w:multiLevelType w:val="hybridMultilevel"/>
+    <w:tmpl w:val="3EE68324"/>
+    <w:lvl w:ilvl="0" w:tplc="04090005">
+      <w:start w:val="1"/>
+      <w:numFmt w:val="bullet"/>
+      <w:lvlText w:val=""/>
+      <w:lvlJc w:val="left"/>
+      <w:pPr>
+        <w:ind w:left="2520" w:hanging="360"/>
+      </w:pPr>
+      <w:rPr>
+        <w:rFonts w:ascii="Wingdings" w:hAnsi="Wingdings" w:hint="default"/>
+      </w:rPr>
+    </w:lvl>
+    <w:lvl w:ilvl="1" w:tplc="04090003" w:tentative="1">
+      <w:start w:val="1"/>
+      <w:numFmt w:val="bullet"/>
+      <w:lvlText w:val="o"/>
+      <w:lvlJc w:val="left"/>
+      <w:pPr>
+        <w:ind w:left="3240" w:hanging="360"/>
+      </w:pPr>
+      <w:rPr>
+        <w:rFonts w:ascii="Courier New" w:hAnsi="Courier New" w:cs="Courier New" w:hint="default"/>
+      </w:rPr>
+    </w:lvl>
+    <w:lvl w:ilvl="2" w:tplc="04090005" w:tentative="1">
+      <w:start w:val="1"/>
+      <w:numFmt w:val="bullet"/>
+      <w:lvlText w:val=""/>
+      <w:lvlJc w:val="left"/>
+      <w:pPr>
+        <w:ind w:left="3960" w:hanging="360"/>
+      </w:pPr>
+      <w:rPr>
+        <w:rFonts w:ascii="Wingdings" w:hAnsi="Wingdings" w:hint="default"/>
+      </w:rPr>
+    </w:lvl>
+    <w:lvl w:ilvl="3" w:tplc="04090001" w:tentative="1">
+      <w:start w:val="1"/>
+      <w:numFmt w:val="bullet"/>
+      <w:lvlText w:val=""/>
+      <w:lvlJc w:val="left"/>
+      <w:pPr>
+        <w:ind w:left="4680" w:hanging="360"/>
+      </w:pPr>
+      <w:rPr>
+        <w:rFonts w:ascii="Symbol" w:hAnsi="Symbol" w:hint="default"/>
+      </w:rPr>
+    </w:lvl>
+    <w:lvl w:ilvl="4" w:tplc="04090003" w:tentative="1">
+      <w:start w:val="1"/>
+      <w:numFmt w:val="bullet"/>
+      <w:lvlText w:val="o"/>
+      <w:lvlJc w:val="left"/>
+      <w:pPr>
+        <w:ind w:left="5400" w:hanging="360"/>
+      </w:pPr>
+      <w:rPr>
+        <w:rFonts w:ascii="Courier New" w:hAnsi="Courier New" w:cs="Courier New" w:hint="default"/>
+      </w:rPr>
+    </w:lvl>
+    <w:lvl w:ilvl="5" w:tplc="04090005" w:tentative="1">
+      <w:start w:val="1"/>
+      <w:numFmt w:val="bullet"/>
+      <w:lvlText w:val=""/>
+      <w:lvlJc w:val="left"/>
+      <w:pPr>
+        <w:ind w:left="6120" w:hanging="360"/>
+      </w:pPr>
+      <w:rPr>
+        <w:rFonts w:ascii="Wingdings" w:hAnsi="Wingdings" w:hint="default"/>
+      </w:rPr>
+    </w:lvl>
+    <w:lvl w:ilvl="6" w:tplc="04090001" w:tentative="1">
+      <w:start w:val="1"/>
+      <w:numFmt w:val="bullet"/>
+      <w:lvlText w:val=""/>
+      <w:lvlJc w:val="left"/>
+      <w:pPr>
+        <w:ind w:left="6840" w:hanging="360"/>
+      </w:pPr>
+      <w:rPr>
+        <w:rFonts w:ascii="Symbol" w:hAnsi="Symbol" w:hint="default"/>
+      </w:rPr>
+    </w:lvl>
+    <w:lvl w:ilvl="7" w:tplc="04090003" w:tentative="1">
+      <w:start w:val="1"/>
+      <w:numFmt w:val="bullet"/>
+      <w:lvlText w:val="o"/>
+      <w:lvlJc w:val="left"/>
+      <w:pPr>
+        <w:ind w:left="7560" w:hanging="360"/>
+      </w:pPr>
+      <w:rPr>
+        <w:rFonts w:ascii="Courier New" w:hAnsi="Courier New" w:cs="Courier New" w:hint="default"/>
+      </w:rPr>
+    </w:lvl>
+    <w:lvl w:ilvl="8" w:tplc="04090005" w:tentative="1">
+      <w:start w:val="1"/>
+      <w:numFmt w:val="bullet"/>
+      <w:lvlText w:val=""/>
+      <w:lvlJc w:val="left"/>
+      <w:pPr>
+        <w:ind w:left="8280" w:hanging="360"/>
+      </w:pPr>
+      <w:rPr>
+        <w:rFonts w:ascii="Wingdings" w:hAnsi="Wingdings" w:hint="default"/>
+      </w:rPr>
+    </w:lvl>
+  </w:abstractNum>
+  <w:abstractNum w:abstractNumId="23" w15:restartNumberingAfterBreak="0">
+    <w:nsid w:val="71372AA9"/>
+    <w:multiLevelType w:val="hybridMultilevel"/>
+    <w:tmpl w:val="7BC4A3F4"/>
+    <w:lvl w:ilvl="0" w:tplc="04090001">
+      <w:start w:val="1"/>
+      <w:numFmt w:val="bullet"/>
+      <w:lvlText w:val=""/>
+      <w:lvlJc w:val="left"/>
+      <w:pPr>
+        <w:ind w:left="720" w:hanging="360"/>
+      </w:pPr>
+      <w:rPr>
+        <w:rFonts w:ascii="Symbol" w:hAnsi="Symbol" w:hint="default"/>
+      </w:rPr>
+    </w:lvl>
+    <w:lvl w:ilvl="1" w:tplc="04090003" w:tentative="1">
+      <w:start w:val="1"/>
+      <w:numFmt w:val="bullet"/>
+      <w:lvlText w:val="o"/>
+      <w:lvlJc w:val="left"/>
+      <w:pPr>
+        <w:ind w:left="1440" w:hanging="360"/>
+      </w:pPr>
+      <w:rPr>
+        <w:rFonts w:ascii="Courier New" w:hAnsi="Courier New" w:cs="Courier New" w:hint="default"/>
+      </w:rPr>
+    </w:lvl>
+    <w:lvl w:ilvl="2" w:tplc="04090005" w:tentative="1">
+      <w:start w:val="1"/>
+      <w:numFmt w:val="bullet"/>
+      <w:lvlText w:val=""/>
+      <w:lvlJc w:val="left"/>
+      <w:pPr>
+        <w:ind w:left="2160" w:hanging="360"/>
+      </w:pPr>
+      <w:rPr>
+        <w:rFonts w:ascii="Wingdings" w:hAnsi="Wingdings" w:hint="default"/>
+      </w:rPr>
+    </w:lvl>
+    <w:lvl w:ilvl="3" w:tplc="04090001" w:tentative="1">
+      <w:start w:val="1"/>
+      <w:numFmt w:val="bullet"/>
+      <w:lvlText w:val=""/>
+      <w:lvlJc w:val="left"/>
+      <w:pPr>
+        <w:ind w:left="2880" w:hanging="360"/>
+      </w:pPr>
+      <w:rPr>
+        <w:rFonts w:ascii="Symbol" w:hAnsi="Symbol" w:hint="default"/>
+      </w:rPr>
+    </w:lvl>
+    <w:lvl w:ilvl="4" w:tplc="04090003" w:tentative="1">
+      <w:start w:val="1"/>
+      <w:numFmt w:val="bullet"/>
+      <w:lvlText w:val="o"/>
+      <w:lvlJc w:val="left"/>
+      <w:pPr>
+        <w:ind w:left="3600" w:hanging="360"/>
+      </w:pPr>
+      <w:rPr>
+        <w:rFonts w:ascii="Courier New" w:hAnsi="Courier New" w:cs="Courier New" w:hint="default"/>
+      </w:rPr>
+    </w:lvl>
+    <w:lvl w:ilvl="5" w:tplc="04090005" w:tentative="1">
+      <w:start w:val="1"/>
+      <w:numFmt w:val="bullet"/>
+      <w:lvlText w:val=""/>
+      <w:lvlJc w:val="left"/>
+      <w:pPr>
+        <w:ind w:left="4320" w:hanging="360"/>
+      </w:pPr>
+      <w:rPr>
+        <w:rFonts w:ascii="Wingdings" w:hAnsi="Wingdings" w:hint="default"/>
+      </w:rPr>
+    </w:lvl>
+    <w:lvl w:ilvl="6" w:tplc="04090001" w:tentative="1">
+      <w:start w:val="1"/>
+      <w:numFmt w:val="bullet"/>
+      <w:lvlText w:val=""/>
+      <w:lvlJc w:val="left"/>
+      <w:pPr>
+        <w:ind w:left="5040" w:hanging="360"/>
+      </w:pPr>
+      <w:rPr>
+        <w:rFonts w:ascii="Symbol" w:hAnsi="Symbol" w:hint="default"/>
+      </w:rPr>
+    </w:lvl>
+    <w:lvl w:ilvl="7" w:tplc="04090003" w:tentative="1">
+      <w:start w:val="1"/>
+      <w:numFmt w:val="bullet"/>
+      <w:lvlText w:val="o"/>
+      <w:lvlJc w:val="left"/>
+      <w:pPr>
+        <w:ind w:left="5760" w:hanging="360"/>
+      </w:pPr>
+      <w:rPr>
+        <w:rFonts w:ascii="Courier New" w:hAnsi="Courier New" w:cs="Courier New" w:hint="default"/>
+      </w:rPr>
+    </w:lvl>
+    <w:lvl w:ilvl="8" w:tplc="04090005" w:tentative="1">
+      <w:start w:val="1"/>
+      <w:numFmt w:val="bullet"/>
+      <w:lvlText w:val=""/>
+      <w:lvlJc w:val="left"/>
+      <w:pPr>
+        <w:ind w:left="6480" w:hanging="360"/>
+      </w:pPr>
+      <w:rPr>
+        <w:rFonts w:ascii="Wingdings" w:hAnsi="Wingdings" w:hint="default"/>
+      </w:rPr>
+    </w:lvl>
+  </w:abstractNum>
+  <w:abstractNum w:abstractNumId="24" w15:restartNumberingAfterBreak="0">
+    <w:nsid w:val="75DB249C"/>
+    <w:multiLevelType w:val="hybridMultilevel"/>
+    <w:tmpl w:val="EA2676B2"/>
+    <w:lvl w:ilvl="0" w:tplc="0409000F">
+      <w:start w:val="1"/>
+      <w:numFmt w:val="decimal"/>
+      <w:lvlText w:val="%1."/>
+      <w:lvlJc w:val="left"/>
+      <w:pPr>
+        <w:ind w:left="1800" w:hanging="360"/>
+      </w:pPr>
+    </w:lvl>
+    <w:lvl w:ilvl="1" w:tplc="04090019" w:tentative="1">
+      <w:start w:val="1"/>
+      <w:numFmt w:val="lowerLetter"/>
+      <w:lvlText w:val="%2."/>
+      <w:lvlJc w:val="left"/>
+      <w:pPr>
+        <w:ind w:left="2520" w:hanging="360"/>
+      </w:pPr>
+    </w:lvl>
+    <w:lvl w:ilvl="2" w:tplc="0409001B" w:tentative="1">
+      <w:start w:val="1"/>
+      <w:numFmt w:val="lowerRoman"/>
+      <w:lvlText w:val="%3."/>
+      <w:lvlJc w:val="right"/>
+      <w:pPr>
+        <w:ind w:left="3240" w:hanging="180"/>
+      </w:pPr>
+    </w:lvl>
+    <w:lvl w:ilvl="3" w:tplc="0409000F" w:tentative="1">
+      <w:start w:val="1"/>
+      <w:numFmt w:val="decimal"/>
+      <w:lvlText w:val="%4."/>
+      <w:lvlJc w:val="left"/>
+      <w:pPr>
+        <w:ind w:left="3960" w:hanging="360"/>
+      </w:pPr>
+    </w:lvl>
+    <w:lvl w:ilvl="4" w:tplc="04090019" w:tentative="1">
+      <w:start w:val="1"/>
+      <w:numFmt w:val="lowerLetter"/>
+      <w:lvlText w:val="%5."/>
+      <w:lvlJc w:val="left"/>
+      <w:pPr>
+        <w:ind w:left="4680" w:hanging="360"/>
+      </w:pPr>
+    </w:lvl>
+    <w:lvl w:ilvl="5" w:tplc="0409001B" w:tentative="1">
+      <w:start w:val="1"/>
+      <w:numFmt w:val="lowerRoman"/>
+      <w:lvlText w:val="%6."/>
+      <w:lvlJc w:val="right"/>
+      <w:pPr>
+        <w:ind w:left="5400" w:hanging="180"/>
+      </w:pPr>
+    </w:lvl>
+    <w:lvl w:ilvl="6" w:tplc="0409000F" w:tentative="1">
+      <w:start w:val="1"/>
+      <w:numFmt w:val="decimal"/>
+      <w:lvlText w:val="%7."/>
+      <w:lvlJc w:val="left"/>
+      <w:pPr>
+        <w:ind w:left="6120" w:hanging="360"/>
+      </w:pPr>
+    </w:lvl>
+    <w:lvl w:ilvl="7" w:tplc="04090019" w:tentative="1">
+      <w:start w:val="1"/>
+      <w:numFmt w:val="lowerLetter"/>
+      <w:lvlText w:val="%8."/>
+      <w:lvlJc w:val="left"/>
+      <w:pPr>
+        <w:ind w:left="6840" w:hanging="360"/>
+      </w:pPr>
+    </w:lvl>
+    <w:lvl w:ilvl="8" w:tplc="0409001B" w:tentative="1">
+      <w:start w:val="1"/>
+      <w:numFmt w:val="lowerRoman"/>
+      <w:lvlText w:val="%9."/>
+      <w:lvlJc w:val="right"/>
+      <w:pPr>
+        <w:ind w:left="7560" w:hanging="180"/>
+      </w:pPr>
+    </w:lvl>
+  </w:abstractNum>
+  <w:abstractNum w:abstractNumId="25" w15:restartNumberingAfterBreak="0">
+    <w:nsid w:val="766F4CCD"/>
+    <w:multiLevelType w:val="hybridMultilevel"/>
+    <w:tmpl w:val="1236F9BA"/>
+    <w:lvl w:ilvl="0" w:tplc="543E39BA">
+      <w:numFmt w:val="bullet"/>
+      <w:lvlText w:val=""/>
+      <w:lvlJc w:val="left"/>
+      <w:pPr>
+        <w:ind w:left="1800" w:hanging="720"/>
+      </w:pPr>
+      <w:rPr>
+        <w:rFonts w:ascii="Symbol" w:eastAsiaTheme="minorHAnsi" w:hAnsi="Symbol" w:cs="Arial" w:hint="default"/>
+      </w:rPr>
+    </w:lvl>
+    <w:lvl w:ilvl="1" w:tplc="04090003" w:tentative="1">
+      <w:start w:val="1"/>
+      <w:numFmt w:val="bullet"/>
+      <w:lvlText w:val="o"/>
+      <w:lvlJc w:val="left"/>
+      <w:pPr>
+        <w:ind w:left="1440" w:hanging="360"/>
+      </w:pPr>
+      <w:rPr>
+        <w:rFonts w:ascii="Courier New" w:hAnsi="Courier New" w:cs="Courier New" w:hint="default"/>
+      </w:rPr>
+    </w:lvl>
+    <w:lvl w:ilvl="2" w:tplc="04090005" w:tentative="1">
+      <w:start w:val="1"/>
+      <w:numFmt w:val="bullet"/>
+      <w:lvlText w:val=""/>
+      <w:lvlJc w:val="left"/>
+      <w:pPr>
+        <w:ind w:left="2160" w:hanging="360"/>
+      </w:pPr>
+      <w:rPr>
+        <w:rFonts w:ascii="Wingdings" w:hAnsi="Wingdings" w:hint="default"/>
+      </w:rPr>
+    </w:lvl>
+    <w:lvl w:ilvl="3" w:tplc="04090001" w:tentative="1">
+      <w:start w:val="1"/>
+      <w:numFmt w:val="bullet"/>
+      <w:lvlText w:val=""/>
+      <w:lvlJc w:val="left"/>
+      <w:pPr>
+        <w:ind w:left="2880" w:hanging="360"/>
+      </w:pPr>
+      <w:rPr>
+        <w:rFonts w:ascii="Symbol" w:hAnsi="Symbol" w:hint="default"/>
+      </w:rPr>
+    </w:lvl>
+    <w:lvl w:ilvl="4" w:tplc="04090003" w:tentative="1">
+      <w:start w:val="1"/>
+      <w:numFmt w:val="bullet"/>
+      <w:lvlText w:val="o"/>
+      <w:lvlJc w:val="left"/>
+      <w:pPr>
+        <w:ind w:left="3600" w:hanging="360"/>
+      </w:pPr>
+      <w:rPr>
+        <w:rFonts w:ascii="Courier New" w:hAnsi="Courier New" w:cs="Courier New" w:hint="default"/>
+      </w:rPr>
+    </w:lvl>
+    <w:lvl w:ilvl="5" w:tplc="04090005" w:tentative="1">
+      <w:start w:val="1"/>
+      <w:numFmt w:val="bullet"/>
+      <w:lvlText w:val=""/>
+      <w:lvlJc w:val="left"/>
+      <w:pPr>
+        <w:ind w:left="4320" w:hanging="360"/>
+      </w:pPr>
+      <w:rPr>
+        <w:rFonts w:ascii="Wingdings" w:hAnsi="Wingdings" w:hint="default"/>
+      </w:rPr>
+    </w:lvl>
+    <w:lvl w:ilvl="6" w:tplc="04090001" w:tentative="1">
+      <w:start w:val="1"/>
+      <w:numFmt w:val="bullet"/>
+      <w:lvlText w:val=""/>
+      <w:lvlJc w:val="left"/>
+      <w:pPr>
+        <w:ind w:left="5040" w:hanging="360"/>
+      </w:pPr>
+      <w:rPr>
+        <w:rFonts w:ascii="Symbol" w:hAnsi="Symbol" w:hint="default"/>
+      </w:rPr>
+    </w:lvl>
+    <w:lvl w:ilvl="7" w:tplc="04090003" w:tentative="1">
+      <w:start w:val="1"/>
+      <w:numFmt w:val="bullet"/>
+      <w:lvlText w:val="o"/>
+      <w:lvlJc w:val="left"/>
+      <w:pPr>
+        <w:ind w:left="5760" w:hanging="360"/>
+      </w:pPr>
+      <w:rPr>
+        <w:rFonts w:ascii="Courier New" w:hAnsi="Courier New" w:cs="Courier New" w:hint="default"/>
+      </w:rPr>
+    </w:lvl>
+    <w:lvl w:ilvl="8" w:tplc="04090005" w:tentative="1">
+      <w:start w:val="1"/>
+      <w:numFmt w:val="bullet"/>
+      <w:lvlText w:val=""/>
+      <w:lvlJc w:val="left"/>
+      <w:pPr>
+        <w:ind w:left="6480" w:hanging="360"/>
+      </w:pPr>
+      <w:rPr>
+        <w:rFonts w:ascii="Wingdings" w:hAnsi="Wingdings" w:hint="default"/>
+      </w:rPr>
+    </w:lvl>
+  </w:abstractNum>
+  <w:abstractNum w:abstractNumId="26" w15:restartNumberingAfterBreak="0">
     <w:nsid w:val="7A5F6F77"/>
     <w:multiLevelType w:val="hybridMultilevel"/>
     <w:tmpl w:val="E0108ABE"/>
@@ -2134,7 +4118,7 @@
       </w:pPr>
     </w:lvl>
   </w:abstractNum>
-  <w:abstractNum w:abstractNumId="11" w15:restartNumberingAfterBreak="0">
+  <w:abstractNum w:abstractNumId="27" w15:restartNumberingAfterBreak="0">
     <w:nsid w:val="7AD05ABF"/>
     <w:multiLevelType w:val="hybridMultilevel"/>
     <w:tmpl w:val="410AAC6C"/>
@@ -2247,8 +4231,528 @@
       </w:rPr>
     </w:lvl>
   </w:abstractNum>
+  <w:abstractNum w:abstractNumId="28" w15:restartNumberingAfterBreak="0">
+    <w:nsid w:val="7C0766E6"/>
+    <w:multiLevelType w:val="hybridMultilevel"/>
+    <w:tmpl w:val="DD4A0A2E"/>
+    <w:lvl w:ilvl="0" w:tplc="04090017">
+      <w:start w:val="1"/>
+      <w:numFmt w:val="lowerLetter"/>
+      <w:lvlText w:val="%1)"/>
+      <w:lvlJc w:val="left"/>
+      <w:pPr>
+        <w:ind w:left="720" w:hanging="360"/>
+      </w:pPr>
+    </w:lvl>
+    <w:lvl w:ilvl="1" w:tplc="04090019" w:tentative="1">
+      <w:start w:val="1"/>
+      <w:numFmt w:val="lowerLetter"/>
+      <w:lvlText w:val="%2."/>
+      <w:lvlJc w:val="left"/>
+      <w:pPr>
+        <w:ind w:left="1440" w:hanging="360"/>
+      </w:pPr>
+    </w:lvl>
+    <w:lvl w:ilvl="2" w:tplc="0409001B" w:tentative="1">
+      <w:start w:val="1"/>
+      <w:numFmt w:val="lowerRoman"/>
+      <w:lvlText w:val="%3."/>
+      <w:lvlJc w:val="right"/>
+      <w:pPr>
+        <w:ind w:left="2160" w:hanging="180"/>
+      </w:pPr>
+    </w:lvl>
+    <w:lvl w:ilvl="3" w:tplc="0409000F" w:tentative="1">
+      <w:start w:val="1"/>
+      <w:numFmt w:val="decimal"/>
+      <w:lvlText w:val="%4."/>
+      <w:lvlJc w:val="left"/>
+      <w:pPr>
+        <w:ind w:left="2880" w:hanging="360"/>
+      </w:pPr>
+    </w:lvl>
+    <w:lvl w:ilvl="4" w:tplc="04090019" w:tentative="1">
+      <w:start w:val="1"/>
+      <w:numFmt w:val="lowerLetter"/>
+      <w:lvlText w:val="%5."/>
+      <w:lvlJc w:val="left"/>
+      <w:pPr>
+        <w:ind w:left="3600" w:hanging="360"/>
+      </w:pPr>
+    </w:lvl>
+    <w:lvl w:ilvl="5" w:tplc="0409001B" w:tentative="1">
+      <w:start w:val="1"/>
+      <w:numFmt w:val="lowerRoman"/>
+      <w:lvlText w:val="%6."/>
+      <w:lvlJc w:val="right"/>
+      <w:pPr>
+        <w:ind w:left="4320" w:hanging="180"/>
+      </w:pPr>
+    </w:lvl>
+    <w:lvl w:ilvl="6" w:tplc="0409000F" w:tentative="1">
+      <w:start w:val="1"/>
+      <w:numFmt w:val="decimal"/>
+      <w:lvlText w:val="%7."/>
+      <w:lvlJc w:val="left"/>
+      <w:pPr>
+        <w:ind w:left="5040" w:hanging="360"/>
+      </w:pPr>
+    </w:lvl>
+    <w:lvl w:ilvl="7" w:tplc="04090019" w:tentative="1">
+      <w:start w:val="1"/>
+      <w:numFmt w:val="lowerLetter"/>
+      <w:lvlText w:val="%8."/>
+      <w:lvlJc w:val="left"/>
+      <w:pPr>
+        <w:ind w:left="5760" w:hanging="360"/>
+      </w:pPr>
+    </w:lvl>
+    <w:lvl w:ilvl="8" w:tplc="0409001B" w:tentative="1">
+      <w:start w:val="1"/>
+      <w:numFmt w:val="lowerRoman"/>
+      <w:lvlText w:val="%9."/>
+      <w:lvlJc w:val="right"/>
+      <w:pPr>
+        <w:ind w:left="6480" w:hanging="180"/>
+      </w:pPr>
+    </w:lvl>
+  </w:abstractNum>
+  <w:abstractNum w:abstractNumId="29" w15:restartNumberingAfterBreak="0">
+    <w:nsid w:val="7D1A1423"/>
+    <w:multiLevelType w:val="hybridMultilevel"/>
+    <w:tmpl w:val="CEBEFB38"/>
+    <w:lvl w:ilvl="0" w:tplc="04090017">
+      <w:start w:val="1"/>
+      <w:numFmt w:val="lowerLetter"/>
+      <w:lvlText w:val="%1)"/>
+      <w:lvlJc w:val="left"/>
+      <w:pPr>
+        <w:ind w:left="720" w:hanging="360"/>
+      </w:pPr>
+    </w:lvl>
+    <w:lvl w:ilvl="1" w:tplc="04090019" w:tentative="1">
+      <w:start w:val="1"/>
+      <w:numFmt w:val="lowerLetter"/>
+      <w:lvlText w:val="%2."/>
+      <w:lvlJc w:val="left"/>
+      <w:pPr>
+        <w:ind w:left="1440" w:hanging="360"/>
+      </w:pPr>
+    </w:lvl>
+    <w:lvl w:ilvl="2" w:tplc="0409001B" w:tentative="1">
+      <w:start w:val="1"/>
+      <w:numFmt w:val="lowerRoman"/>
+      <w:lvlText w:val="%3."/>
+      <w:lvlJc w:val="right"/>
+      <w:pPr>
+        <w:ind w:left="2160" w:hanging="180"/>
+      </w:pPr>
+    </w:lvl>
+    <w:lvl w:ilvl="3" w:tplc="0409000F" w:tentative="1">
+      <w:start w:val="1"/>
+      <w:numFmt w:val="decimal"/>
+      <w:lvlText w:val="%4."/>
+      <w:lvlJc w:val="left"/>
+      <w:pPr>
+        <w:ind w:left="2880" w:hanging="360"/>
+      </w:pPr>
+    </w:lvl>
+    <w:lvl w:ilvl="4" w:tplc="04090019" w:tentative="1">
+      <w:start w:val="1"/>
+      <w:numFmt w:val="lowerLetter"/>
+      <w:lvlText w:val="%5."/>
+      <w:lvlJc w:val="left"/>
+      <w:pPr>
+        <w:ind w:left="3600" w:hanging="360"/>
+      </w:pPr>
+    </w:lvl>
+    <w:lvl w:ilvl="5" w:tplc="0409001B" w:tentative="1">
+      <w:start w:val="1"/>
+      <w:numFmt w:val="lowerRoman"/>
+      <w:lvlText w:val="%6."/>
+      <w:lvlJc w:val="right"/>
+      <w:pPr>
+        <w:ind w:left="4320" w:hanging="180"/>
+      </w:pPr>
+    </w:lvl>
+    <w:lvl w:ilvl="6" w:tplc="0409000F" w:tentative="1">
+      <w:start w:val="1"/>
+      <w:numFmt w:val="decimal"/>
+      <w:lvlText w:val="%7."/>
+      <w:lvlJc w:val="left"/>
+      <w:pPr>
+        <w:ind w:left="5040" w:hanging="360"/>
+      </w:pPr>
+    </w:lvl>
+    <w:lvl w:ilvl="7" w:tplc="04090019" w:tentative="1">
+      <w:start w:val="1"/>
+      <w:numFmt w:val="lowerLetter"/>
+      <w:lvlText w:val="%8."/>
+      <w:lvlJc w:val="left"/>
+      <w:pPr>
+        <w:ind w:left="5760" w:hanging="360"/>
+      </w:pPr>
+    </w:lvl>
+    <w:lvl w:ilvl="8" w:tplc="0409001B" w:tentative="1">
+      <w:start w:val="1"/>
+      <w:numFmt w:val="lowerRoman"/>
+      <w:lvlText w:val="%9."/>
+      <w:lvlJc w:val="right"/>
+      <w:pPr>
+        <w:ind w:left="6480" w:hanging="180"/>
+      </w:pPr>
+    </w:lvl>
+  </w:abstractNum>
+  <w:abstractNum w:abstractNumId="30" w15:restartNumberingAfterBreak="0">
+    <w:nsid w:val="7E566C36"/>
+    <w:multiLevelType w:val="hybridMultilevel"/>
+    <w:tmpl w:val="DE2E335E"/>
+    <w:lvl w:ilvl="0" w:tplc="04090005">
+      <w:start w:val="1"/>
+      <w:numFmt w:val="bullet"/>
+      <w:lvlText w:val=""/>
+      <w:lvlJc w:val="left"/>
+      <w:pPr>
+        <w:ind w:left="1800" w:hanging="360"/>
+      </w:pPr>
+      <w:rPr>
+        <w:rFonts w:ascii="Wingdings" w:hAnsi="Wingdings" w:hint="default"/>
+      </w:rPr>
+    </w:lvl>
+    <w:lvl w:ilvl="1" w:tplc="04090003">
+      <w:start w:val="1"/>
+      <w:numFmt w:val="bullet"/>
+      <w:lvlText w:val="o"/>
+      <w:lvlJc w:val="left"/>
+      <w:pPr>
+        <w:ind w:left="2520" w:hanging="360"/>
+      </w:pPr>
+      <w:rPr>
+        <w:rFonts w:ascii="Courier New" w:hAnsi="Courier New" w:cs="Courier New" w:hint="default"/>
+      </w:rPr>
+    </w:lvl>
+    <w:lvl w:ilvl="2" w:tplc="04090005" w:tentative="1">
+      <w:start w:val="1"/>
+      <w:numFmt w:val="bullet"/>
+      <w:lvlText w:val=""/>
+      <w:lvlJc w:val="left"/>
+      <w:pPr>
+        <w:ind w:left="3240" w:hanging="360"/>
+      </w:pPr>
+      <w:rPr>
+        <w:rFonts w:ascii="Wingdings" w:hAnsi="Wingdings" w:hint="default"/>
+      </w:rPr>
+    </w:lvl>
+    <w:lvl w:ilvl="3" w:tplc="04090001" w:tentative="1">
+      <w:start w:val="1"/>
+      <w:numFmt w:val="bullet"/>
+      <w:lvlText w:val=""/>
+      <w:lvlJc w:val="left"/>
+      <w:pPr>
+        <w:ind w:left="3960" w:hanging="360"/>
+      </w:pPr>
+      <w:rPr>
+        <w:rFonts w:ascii="Symbol" w:hAnsi="Symbol" w:hint="default"/>
+      </w:rPr>
+    </w:lvl>
+    <w:lvl w:ilvl="4" w:tplc="04090003" w:tentative="1">
+      <w:start w:val="1"/>
+      <w:numFmt w:val="bullet"/>
+      <w:lvlText w:val="o"/>
+      <w:lvlJc w:val="left"/>
+      <w:pPr>
+        <w:ind w:left="4680" w:hanging="360"/>
+      </w:pPr>
+      <w:rPr>
+        <w:rFonts w:ascii="Courier New" w:hAnsi="Courier New" w:cs="Courier New" w:hint="default"/>
+      </w:rPr>
+    </w:lvl>
+    <w:lvl w:ilvl="5" w:tplc="04090005" w:tentative="1">
+      <w:start w:val="1"/>
+      <w:numFmt w:val="bullet"/>
+      <w:lvlText w:val=""/>
+      <w:lvlJc w:val="left"/>
+      <w:pPr>
+        <w:ind w:left="5400" w:hanging="360"/>
+      </w:pPr>
+      <w:rPr>
+        <w:rFonts w:ascii="Wingdings" w:hAnsi="Wingdings" w:hint="default"/>
+      </w:rPr>
+    </w:lvl>
+    <w:lvl w:ilvl="6" w:tplc="04090001" w:tentative="1">
+      <w:start w:val="1"/>
+      <w:numFmt w:val="bullet"/>
+      <w:lvlText w:val=""/>
+      <w:lvlJc w:val="left"/>
+      <w:pPr>
+        <w:ind w:left="6120" w:hanging="360"/>
+      </w:pPr>
+      <w:rPr>
+        <w:rFonts w:ascii="Symbol" w:hAnsi="Symbol" w:hint="default"/>
+      </w:rPr>
+    </w:lvl>
+    <w:lvl w:ilvl="7" w:tplc="04090003" w:tentative="1">
+      <w:start w:val="1"/>
+      <w:numFmt w:val="bullet"/>
+      <w:lvlText w:val="o"/>
+      <w:lvlJc w:val="left"/>
+      <w:pPr>
+        <w:ind w:left="6840" w:hanging="360"/>
+      </w:pPr>
+      <w:rPr>
+        <w:rFonts w:ascii="Courier New" w:hAnsi="Courier New" w:cs="Courier New" w:hint="default"/>
+      </w:rPr>
+    </w:lvl>
+    <w:lvl w:ilvl="8" w:tplc="04090005" w:tentative="1">
+      <w:start w:val="1"/>
+      <w:numFmt w:val="bullet"/>
+      <w:lvlText w:val=""/>
+      <w:lvlJc w:val="left"/>
+      <w:pPr>
+        <w:ind w:left="7560" w:hanging="360"/>
+      </w:pPr>
+      <w:rPr>
+        <w:rFonts w:ascii="Wingdings" w:hAnsi="Wingdings" w:hint="default"/>
+      </w:rPr>
+    </w:lvl>
+  </w:abstractNum>
+  <w:abstractNum w:abstractNumId="31" w15:restartNumberingAfterBreak="0">
+    <w:nsid w:val="7E8D36C5"/>
+    <w:multiLevelType w:val="hybridMultilevel"/>
+    <w:tmpl w:val="4544AAC6"/>
+    <w:lvl w:ilvl="0" w:tplc="04090017">
+      <w:start w:val="1"/>
+      <w:numFmt w:val="lowerLetter"/>
+      <w:lvlText w:val="%1)"/>
+      <w:lvlJc w:val="left"/>
+      <w:pPr>
+        <w:ind w:left="1080" w:hanging="360"/>
+      </w:pPr>
+    </w:lvl>
+    <w:lvl w:ilvl="1" w:tplc="04090019" w:tentative="1">
+      <w:start w:val="1"/>
+      <w:numFmt w:val="lowerLetter"/>
+      <w:lvlText w:val="%2."/>
+      <w:lvlJc w:val="left"/>
+      <w:pPr>
+        <w:ind w:left="1800" w:hanging="360"/>
+      </w:pPr>
+    </w:lvl>
+    <w:lvl w:ilvl="2" w:tplc="0409001B" w:tentative="1">
+      <w:start w:val="1"/>
+      <w:numFmt w:val="lowerRoman"/>
+      <w:lvlText w:val="%3."/>
+      <w:lvlJc w:val="right"/>
+      <w:pPr>
+        <w:ind w:left="2520" w:hanging="180"/>
+      </w:pPr>
+    </w:lvl>
+    <w:lvl w:ilvl="3" w:tplc="0409000F" w:tentative="1">
+      <w:start w:val="1"/>
+      <w:numFmt w:val="decimal"/>
+      <w:lvlText w:val="%4."/>
+      <w:lvlJc w:val="left"/>
+      <w:pPr>
+        <w:ind w:left="3240" w:hanging="360"/>
+      </w:pPr>
+    </w:lvl>
+    <w:lvl w:ilvl="4" w:tplc="04090019" w:tentative="1">
+      <w:start w:val="1"/>
+      <w:numFmt w:val="lowerLetter"/>
+      <w:lvlText w:val="%5."/>
+      <w:lvlJc w:val="left"/>
+      <w:pPr>
+        <w:ind w:left="3960" w:hanging="360"/>
+      </w:pPr>
+    </w:lvl>
+    <w:lvl w:ilvl="5" w:tplc="0409001B" w:tentative="1">
+      <w:start w:val="1"/>
+      <w:numFmt w:val="lowerRoman"/>
+      <w:lvlText w:val="%6."/>
+      <w:lvlJc w:val="right"/>
+      <w:pPr>
+        <w:ind w:left="4680" w:hanging="180"/>
+      </w:pPr>
+    </w:lvl>
+    <w:lvl w:ilvl="6" w:tplc="0409000F" w:tentative="1">
+      <w:start w:val="1"/>
+      <w:numFmt w:val="decimal"/>
+      <w:lvlText w:val="%7."/>
+      <w:lvlJc w:val="left"/>
+      <w:pPr>
+        <w:ind w:left="5400" w:hanging="360"/>
+      </w:pPr>
+    </w:lvl>
+    <w:lvl w:ilvl="7" w:tplc="04090019" w:tentative="1">
+      <w:start w:val="1"/>
+      <w:numFmt w:val="lowerLetter"/>
+      <w:lvlText w:val="%8."/>
+      <w:lvlJc w:val="left"/>
+      <w:pPr>
+        <w:ind w:left="6120" w:hanging="360"/>
+      </w:pPr>
+    </w:lvl>
+    <w:lvl w:ilvl="8" w:tplc="0409001B" w:tentative="1">
+      <w:start w:val="1"/>
+      <w:numFmt w:val="lowerRoman"/>
+      <w:lvlText w:val="%9."/>
+      <w:lvlJc w:val="right"/>
+      <w:pPr>
+        <w:ind w:left="6840" w:hanging="180"/>
+      </w:pPr>
+    </w:lvl>
+  </w:abstractNum>
+  <w:abstractNum w:abstractNumId="32" w15:restartNumberingAfterBreak="0">
+    <w:nsid w:val="7F971BD8"/>
+    <w:multiLevelType w:val="multilevel"/>
+    <w:tmpl w:val="BCE427A6"/>
+    <w:lvl w:ilvl="0">
+      <w:start w:val="1"/>
+      <w:numFmt w:val="bullet"/>
+      <w:lvlText w:val=""/>
+      <w:lvlJc w:val="left"/>
+      <w:pPr>
+        <w:tabs>
+          <w:tab w:val="num" w:pos="720"/>
+        </w:tabs>
+        <w:ind w:left="720" w:hanging="360"/>
+      </w:pPr>
+      <w:rPr>
+        <w:rFonts w:ascii="Symbol" w:hAnsi="Symbol" w:hint="default"/>
+        <w:sz w:val="20"/>
+      </w:rPr>
+    </w:lvl>
+    <w:lvl w:ilvl="1">
+      <w:start w:val="1"/>
+      <w:numFmt w:val="bullet"/>
+      <w:lvlText w:val="o"/>
+      <w:lvlJc w:val="left"/>
+      <w:pPr>
+        <w:tabs>
+          <w:tab w:val="num" w:pos="1440"/>
+        </w:tabs>
+        <w:ind w:left="1440" w:hanging="360"/>
+      </w:pPr>
+      <w:rPr>
+        <w:rFonts w:ascii="Courier New" w:hAnsi="Courier New" w:hint="default"/>
+        <w:sz w:val="20"/>
+      </w:rPr>
+    </w:lvl>
+    <w:lvl w:ilvl="2">
+      <w:start w:val="1"/>
+      <w:numFmt w:val="bullet"/>
+      <w:lvlText w:val=""/>
+      <w:lvlJc w:val="left"/>
+      <w:pPr>
+        <w:tabs>
+          <w:tab w:val="num" w:pos="2160"/>
+        </w:tabs>
+        <w:ind w:left="2160" w:hanging="360"/>
+      </w:pPr>
+      <w:rPr>
+        <w:rFonts w:ascii="Wingdings" w:hAnsi="Wingdings" w:hint="default"/>
+        <w:sz w:val="20"/>
+      </w:rPr>
+    </w:lvl>
+    <w:lvl w:ilvl="3" w:tentative="1">
+      <w:start w:val="1"/>
+      <w:numFmt w:val="bullet"/>
+      <w:lvlText w:val=""/>
+      <w:lvlJc w:val="left"/>
+      <w:pPr>
+        <w:tabs>
+          <w:tab w:val="num" w:pos="2880"/>
+        </w:tabs>
+        <w:ind w:left="2880" w:hanging="360"/>
+      </w:pPr>
+      <w:rPr>
+        <w:rFonts w:ascii="Wingdings" w:hAnsi="Wingdings" w:hint="default"/>
+        <w:sz w:val="20"/>
+      </w:rPr>
+    </w:lvl>
+    <w:lvl w:ilvl="4" w:tentative="1">
+      <w:start w:val="1"/>
+      <w:numFmt w:val="bullet"/>
+      <w:lvlText w:val=""/>
+      <w:lvlJc w:val="left"/>
+      <w:pPr>
+        <w:tabs>
+          <w:tab w:val="num" w:pos="3600"/>
+        </w:tabs>
+        <w:ind w:left="3600" w:hanging="360"/>
+      </w:pPr>
+      <w:rPr>
+        <w:rFonts w:ascii="Wingdings" w:hAnsi="Wingdings" w:hint="default"/>
+        <w:sz w:val="20"/>
+      </w:rPr>
+    </w:lvl>
+    <w:lvl w:ilvl="5" w:tentative="1">
+      <w:start w:val="1"/>
+      <w:numFmt w:val="bullet"/>
+      <w:lvlText w:val=""/>
+      <w:lvlJc w:val="left"/>
+      <w:pPr>
+        <w:tabs>
+          <w:tab w:val="num" w:pos="4320"/>
+        </w:tabs>
+        <w:ind w:left="4320" w:hanging="360"/>
+      </w:pPr>
+      <w:rPr>
+        <w:rFonts w:ascii="Wingdings" w:hAnsi="Wingdings" w:hint="default"/>
+        <w:sz w:val="20"/>
+      </w:rPr>
+    </w:lvl>
+    <w:lvl w:ilvl="6" w:tentative="1">
+      <w:start w:val="1"/>
+      <w:numFmt w:val="bullet"/>
+      <w:lvlText w:val=""/>
+      <w:lvlJc w:val="left"/>
+      <w:pPr>
+        <w:tabs>
+          <w:tab w:val="num" w:pos="5040"/>
+        </w:tabs>
+        <w:ind w:left="5040" w:hanging="360"/>
+      </w:pPr>
+      <w:rPr>
+        <w:rFonts w:ascii="Wingdings" w:hAnsi="Wingdings" w:hint="default"/>
+        <w:sz w:val="20"/>
+      </w:rPr>
+    </w:lvl>
+    <w:lvl w:ilvl="7" w:tentative="1">
+      <w:start w:val="1"/>
+      <w:numFmt w:val="bullet"/>
+      <w:lvlText w:val=""/>
+      <w:lvlJc w:val="left"/>
+      <w:pPr>
+        <w:tabs>
+          <w:tab w:val="num" w:pos="5760"/>
+        </w:tabs>
+        <w:ind w:left="5760" w:hanging="360"/>
+      </w:pPr>
+      <w:rPr>
+        <w:rFonts w:ascii="Wingdings" w:hAnsi="Wingdings" w:hint="default"/>
+        <w:sz w:val="20"/>
+      </w:rPr>
+    </w:lvl>
+    <w:lvl w:ilvl="8" w:tentative="1">
+      <w:start w:val="1"/>
+      <w:numFmt w:val="bullet"/>
+      <w:lvlText w:val=""/>
+      <w:lvlJc w:val="left"/>
+      <w:pPr>
+        <w:tabs>
+          <w:tab w:val="num" w:pos="6480"/>
+        </w:tabs>
+        <w:ind w:left="6480" w:hanging="360"/>
+      </w:pPr>
+      <w:rPr>
+        <w:rFonts w:ascii="Wingdings" w:hAnsi="Wingdings" w:hint="default"/>
+        <w:sz w:val="20"/>
+      </w:rPr>
+    </w:lvl>
+  </w:abstractNum>
   <w:num w:numId="1">
-    <w:abstractNumId w:val="10"/>
+    <w:abstractNumId w:val="26"/>
     <w:lvlOverride w:ilvl="0">
       <w:startOverride w:val="1"/>
     </w:lvlOverride>
@@ -2278,43 +4782,106 @@
     </w:lvlOverride>
   </w:num>
   <w:num w:numId="2">
-    <w:abstractNumId w:val="5"/>
+    <w:abstractNumId w:val="8"/>
   </w:num>
   <w:num w:numId="3">
+    <w:abstractNumId w:val="27"/>
+  </w:num>
+  <w:num w:numId="4">
     <w:abstractNumId w:val="11"/>
   </w:num>
-  <w:num w:numId="4">
-    <w:abstractNumId w:val="6"/>
-  </w:num>
   <w:num w:numId="5">
-    <w:abstractNumId w:val="2"/>
+    <w:abstractNumId w:val="4"/>
   </w:num>
   <w:num w:numId="6">
-    <w:abstractNumId w:val="4"/>
+    <w:abstractNumId w:val="7"/>
   </w:num>
   <w:num w:numId="7">
-    <w:abstractNumId w:val="7"/>
+    <w:abstractNumId w:val="13"/>
   </w:num>
   <w:num w:numId="8">
+    <w:abstractNumId w:val="17"/>
+  </w:num>
+  <w:num w:numId="9">
+    <w:abstractNumId w:val="3"/>
+  </w:num>
+  <w:num w:numId="10">
     <w:abstractNumId w:val="8"/>
   </w:num>
-  <w:num w:numId="9">
-    <w:abstractNumId w:val="1"/>
-  </w:num>
-  <w:num w:numId="10">
-    <w:abstractNumId w:val="5"/>
-  </w:num>
   <w:num w:numId="11">
-    <w:abstractNumId w:val="10"/>
+    <w:abstractNumId w:val="26"/>
   </w:num>
   <w:num w:numId="12">
     <w:abstractNumId w:val="0"/>
   </w:num>
   <w:num w:numId="13">
-    <w:abstractNumId w:val="3"/>
+    <w:abstractNumId w:val="5"/>
   </w:num>
   <w:num w:numId="14">
+    <w:abstractNumId w:val="21"/>
+  </w:num>
+  <w:num w:numId="15">
+    <w:abstractNumId w:val="12"/>
+  </w:num>
+  <w:num w:numId="16">
+    <w:abstractNumId w:val="14"/>
+  </w:num>
+  <w:num w:numId="17">
+    <w:abstractNumId w:val="19"/>
+  </w:num>
+  <w:num w:numId="18">
+    <w:abstractNumId w:val="32"/>
+  </w:num>
+  <w:num w:numId="19">
+    <w:abstractNumId w:val="16"/>
+  </w:num>
+  <w:num w:numId="20">
+    <w:abstractNumId w:val="23"/>
+  </w:num>
+  <w:num w:numId="21">
+    <w:abstractNumId w:val="6"/>
+  </w:num>
+  <w:num w:numId="22">
+    <w:abstractNumId w:val="29"/>
+  </w:num>
+  <w:num w:numId="23">
     <w:abstractNumId w:val="9"/>
+  </w:num>
+  <w:num w:numId="24">
+    <w:abstractNumId w:val="1"/>
+  </w:num>
+  <w:num w:numId="25">
+    <w:abstractNumId w:val="25"/>
+  </w:num>
+  <w:num w:numId="26">
+    <w:abstractNumId w:val="28"/>
+  </w:num>
+  <w:num w:numId="27">
+    <w:abstractNumId w:val="15"/>
+  </w:num>
+  <w:num w:numId="28">
+    <w:abstractNumId w:val="18"/>
+  </w:num>
+  <w:num w:numId="29">
+    <w:abstractNumId w:val="20"/>
+  </w:num>
+  <w:num w:numId="30">
+    <w:abstractNumId w:val="31"/>
+  </w:num>
+  <w:num w:numId="31">
+    <w:abstractNumId w:val="10"/>
+  </w:num>
+  <w:num w:numId="32">
+    <w:abstractNumId w:val="24"/>
+  </w:num>
+  <w:num w:numId="33">
+    <w:abstractNumId w:val="22"/>
+  </w:num>
+  <w:num w:numId="34">
+    <w:abstractNumId w:val="30"/>
+  </w:num>
+  <w:num w:numId="35">
+    <w:abstractNumId w:val="2"/>
   </w:num>
 </w:numbering>
 </file>
@@ -2717,6 +5284,52 @@
       <w:spacing w:line="256" w:lineRule="auto"/>
     </w:pPr>
   </w:style>
+  <w:style w:type="paragraph" w:styleId="Heading2">
+    <w:name w:val="heading 2"/>
+    <w:basedOn w:val="Normal"/>
+    <w:next w:val="Normal"/>
+    <w:link w:val="Heading2Char"/>
+    <w:uiPriority w:val="9"/>
+    <w:semiHidden/>
+    <w:unhideWhenUsed/>
+    <w:qFormat/>
+    <w:rsid w:val="006A1AA1"/>
+    <w:pPr>
+      <w:keepNext/>
+      <w:keepLines/>
+      <w:spacing w:before="40" w:after="0"/>
+      <w:outlineLvl w:val="1"/>
+    </w:pPr>
+    <w:rPr>
+      <w:rFonts w:asciiTheme="majorHAnsi" w:eastAsiaTheme="majorEastAsia" w:hAnsiTheme="majorHAnsi" w:cstheme="majorBidi"/>
+      <w:color w:val="2E74B5" w:themeColor="accent1" w:themeShade="BF"/>
+      <w:sz w:val="26"/>
+      <w:szCs w:val="26"/>
+    </w:rPr>
+  </w:style>
+  <w:style w:type="paragraph" w:styleId="Heading3">
+    <w:name w:val="heading 3"/>
+    <w:basedOn w:val="Normal"/>
+    <w:next w:val="Normal"/>
+    <w:link w:val="Heading3Char"/>
+    <w:uiPriority w:val="9"/>
+    <w:semiHidden/>
+    <w:unhideWhenUsed/>
+    <w:qFormat/>
+    <w:rsid w:val="006A1AA1"/>
+    <w:pPr>
+      <w:keepNext/>
+      <w:keepLines/>
+      <w:spacing w:before="40" w:after="0"/>
+      <w:outlineLvl w:val="2"/>
+    </w:pPr>
+    <w:rPr>
+      <w:rFonts w:asciiTheme="majorHAnsi" w:eastAsiaTheme="majorEastAsia" w:hAnsiTheme="majorHAnsi" w:cstheme="majorBidi"/>
+      <w:color w:val="1F4D78" w:themeColor="accent1" w:themeShade="7F"/>
+      <w:sz w:val="24"/>
+      <w:szCs w:val="24"/>
+    </w:rPr>
+  </w:style>
   <w:style w:type="paragraph" w:styleId="Heading4">
     <w:name w:val="heading 4"/>
     <w:basedOn w:val="Normal"/>
@@ -2811,6 +5424,34 @@
     </w:pPr>
     <w:rPr>
       <w:rFonts w:ascii="Times New Roman" w:eastAsia="Times New Roman" w:hAnsi="Times New Roman" w:cs="Times New Roman"/>
+      <w:sz w:val="24"/>
+      <w:szCs w:val="24"/>
+    </w:rPr>
+  </w:style>
+  <w:style w:type="character" w:customStyle="1" w:styleId="Heading2Char">
+    <w:name w:val="Heading 2 Char"/>
+    <w:basedOn w:val="DefaultParagraphFont"/>
+    <w:link w:val="Heading2"/>
+    <w:uiPriority w:val="9"/>
+    <w:semiHidden/>
+    <w:rsid w:val="006A1AA1"/>
+    <w:rPr>
+      <w:rFonts w:asciiTheme="majorHAnsi" w:eastAsiaTheme="majorEastAsia" w:hAnsiTheme="majorHAnsi" w:cstheme="majorBidi"/>
+      <w:color w:val="2E74B5" w:themeColor="accent1" w:themeShade="BF"/>
+      <w:sz w:val="26"/>
+      <w:szCs w:val="26"/>
+    </w:rPr>
+  </w:style>
+  <w:style w:type="character" w:customStyle="1" w:styleId="Heading3Char">
+    <w:name w:val="Heading 3 Char"/>
+    <w:basedOn w:val="DefaultParagraphFont"/>
+    <w:link w:val="Heading3"/>
+    <w:uiPriority w:val="9"/>
+    <w:semiHidden/>
+    <w:rsid w:val="006A1AA1"/>
+    <w:rPr>
+      <w:rFonts w:asciiTheme="majorHAnsi" w:eastAsiaTheme="majorEastAsia" w:hAnsiTheme="majorHAnsi" w:cstheme="majorBidi"/>
+      <w:color w:val="1F4D78" w:themeColor="accent1" w:themeShade="7F"/>
       <w:sz w:val="24"/>
       <w:szCs w:val="24"/>
     </w:rPr>

</xml_diff>